<commit_message>
Update Theoretical Basic #2
</commit_message>
<xml_diff>
--- a/lung-cancer-model.docx
+++ b/lung-cancer-model.docx
@@ -77,16 +77,7 @@
         <w:ind w:left="360" w:firstLine="270"/>
       </w:pPr>
       <w:r>
-        <w:t>Các n</w:t>
-      </w:r>
-      <w:r>
-        <w:t>guyên nhân</w:t>
-      </w:r>
-      <w:r>
-        <w:t xml:space="preserve"> phổ biến cho ung thư phổi</w:t>
-      </w:r>
-      <w:r>
-        <w:t>:</w:t>
+        <w:t>Các nguyên nhân phổ biến cho ung thư phổi:</w:t>
       </w:r>
     </w:p>
     <w:p>
@@ -286,13 +277,7 @@
         <w:ind w:left="360" w:firstLine="360"/>
       </w:pPr>
       <w:r>
-        <w:t xml:space="preserve">Các </w:t>
-      </w:r>
-      <w:r>
-        <w:t>F</w:t>
-      </w:r>
-      <w:r>
-        <w:t>ramework và công cụ phổ biến và mạnh mẽ nhất hiện nay là:</w:t>
+        <w:t>Các Framework và công cụ phổ biến và mạnh mẽ nhất hiện nay là:</w:t>
       </w:r>
     </w:p>
     <w:p>
@@ -400,7 +385,570 @@
         <w:t xml:space="preserve">Các phương pháp và kỹ thuật trong việc xây dựng mô hình </w:t>
       </w:r>
     </w:p>
-    <w:p/>
+    <w:p>
+      <w:pPr>
+        <w:pStyle w:val="u2"/>
+        <w:numPr>
+          <w:ilvl w:val="1"/>
+          <w:numId w:val="1"/>
+        </w:numPr>
+      </w:pPr>
+      <w:r>
+        <w:t>Thu thập và tiền xử lý dữ liệu</w:t>
+      </w:r>
+    </w:p>
+    <w:p>
+      <w:pPr>
+        <w:pStyle w:val="oancuaDanhsach"/>
+        <w:numPr>
+          <w:ilvl w:val="0"/>
+          <w:numId w:val="4"/>
+        </w:numPr>
+      </w:pPr>
+      <w:r>
+        <w:t>Một trong những điều cần thiết nhất trong việc xây dựng một mô hình học máy đó chính là dữ liệu. Có thể nói nó là gốc rễ cho mọi tri thức mọi nguồn dinh dưỡng tài nguyên để máy tính có thể học được. Chính vì vậy việc thu thập dữ liệu là việc quan trọng nhất và ta cần đảm bảo rằng dữ liệu đủ lớn và liên quan mật thiết đến cái mục tiêu mà ta xây dựng mô hình. Ở đây ta xây dựng một  mô hình nhận dạng ung thư phổi qua ảnh chụp CT-Scan ở ngực, vì thế dữ liệu mà chúng ta cần nhất chính là ảnh chụp CT-Scan ở ngực của các nhóm người từ người không bệnh đến người mắc các loại bệnh ung thư phổi. Đó chính là một bước quan trọng khởi đầu cho mô hình này. Trong dự án này chúng ta sẽ sử dụng một tập dữ liệu có sẵn được lấy từ một nguồn đáng tin cậy được đề cập bên dưới.</w:t>
+      </w:r>
+    </w:p>
+    <w:p>
+      <w:pPr>
+        <w:pStyle w:val="oancuaDanhsach"/>
+        <w:numPr>
+          <w:ilvl w:val="0"/>
+          <w:numId w:val="4"/>
+        </w:numPr>
+      </w:pPr>
+      <w:r>
+        <w:lastRenderedPageBreak/>
+        <w:t>Sau khi đã có được dữ liệu liên quan mật thiết đến mục tiêu xây dựng mô hình ta cần xử lý dữ liệu đó. Trong quá trình thu thập có thể có sai sót cũng như là sai sót trong quá trình ghi nhận kết quả,… có rất nhiều trường hợp có thể xảy ra chính vì vậy ta cần tiền xử lý dữ liệu đối với chúng. Ngoài ra việc tiền xử lý có thể giúp dữ liệu phù hợp hơn đối với mô hình chúng ta, giảm thiểu sự phức tạp nhưng vẫn giữ được thậm chí là rõ hơn đối với các đặc trưng có trong dữ liệu. Ví dụ</w:t>
+      </w:r>
+      <w:r>
+        <w:t xml:space="preserve"> trong dữ liệu ảnh màu ta có một điểm màu sẽ có 3 kênh (RGB) nhưng để đơn giản hóa tính toán nhưng thể hiện rõ đặc trưng hơn ta sẽ xử lý ảnh màu này thành GREY (1 kênh màu) giúp giảm lượng thông tin cần xử lý hơn. Hoặc là đơn giản dữ liệu ảnh có một kích thước khá lớn việc xử lý khá khó khăn thì ta sẽ nén ảnh lại chỉ đơn giản vậy!</w:t>
+      </w:r>
+    </w:p>
+    <w:p>
+      <w:pPr>
+        <w:pStyle w:val="u2"/>
+        <w:numPr>
+          <w:ilvl w:val="1"/>
+          <w:numId w:val="1"/>
+        </w:numPr>
+      </w:pPr>
+      <w:r>
+        <w:t>Mạng nơ-ron tích chập (CNN)</w:t>
+      </w:r>
+    </w:p>
+    <w:p>
+      <w:pPr>
+        <w:pStyle w:val="oancuaDanhsach"/>
+        <w:numPr>
+          <w:ilvl w:val="0"/>
+          <w:numId w:val="4"/>
+        </w:numPr>
+      </w:pPr>
+      <w:r>
+        <w:t>Mạng nơ-ron tích chập (Convolutional Neural Networks - CNN) là một loại mạng nơ-ron nhân tạo đặc biệt, được thiết kế để xử lý dữ liệu dạng lưới, chẳng hạn như hình ảnh. CNN được sử dụng rộng rãi trong các nhiệm vụ như phân loại hình ảnh, nhận dạng đối tượng, phân đoạn hình ảnh, và nhiều ứng dụng khác trong thị giác máy tính.</w:t>
+      </w:r>
+    </w:p>
+    <w:p>
+      <w:pPr>
+        <w:pStyle w:val="u3"/>
+        <w:numPr>
+          <w:ilvl w:val="2"/>
+          <w:numId w:val="1"/>
+        </w:numPr>
+      </w:pPr>
+      <w:r>
+        <w:t>Cấu trúc của CNN</w:t>
+      </w:r>
+    </w:p>
+    <w:p>
+      <w:pPr>
+        <w:pStyle w:val="oancuaDanhsach"/>
+        <w:numPr>
+          <w:ilvl w:val="0"/>
+          <w:numId w:val="4"/>
+        </w:numPr>
+      </w:pPr>
+      <w:r>
+        <w:t>CNN thường bao gồm ba loại lớp chính:</w:t>
+      </w:r>
+    </w:p>
+    <w:p>
+      <w:pPr>
+        <w:pStyle w:val="oancuaDanhsach"/>
+        <w:numPr>
+          <w:ilvl w:val="0"/>
+          <w:numId w:val="9"/>
+        </w:numPr>
+        <w:rPr>
+          <w:b/>
+          <w:bCs/>
+        </w:rPr>
+      </w:pPr>
+      <w:r>
+        <w:rPr>
+          <w:b/>
+          <w:bCs/>
+        </w:rPr>
+        <w:t>Lớp tích chập (Convolutional Layer):</w:t>
+      </w:r>
+    </w:p>
+    <w:p>
+      <w:pPr>
+        <w:pStyle w:val="oancuaDanhsach"/>
+        <w:numPr>
+          <w:ilvl w:val="0"/>
+          <w:numId w:val="4"/>
+        </w:numPr>
+        <w:ind w:left="1080"/>
+      </w:pPr>
+      <w:r>
+        <w:t>Tích chập (Convolution): Lớp này áp dụng các bộ lọc (filters) hay còn gọi là kernel lên đầu vào để tạo ra các bản đồ đặc trưng (feature maps). Bộ lọc này sẽ quét qua toàn bộ đầu vào, thực hiện phép tính chập để trích xuất các đặc trưng quan trọng.</w:t>
+      </w:r>
+    </w:p>
+    <w:p>
+      <w:pPr>
+        <w:pStyle w:val="oancuaDanhsach"/>
+        <w:numPr>
+          <w:ilvl w:val="0"/>
+          <w:numId w:val="4"/>
+        </w:numPr>
+        <w:ind w:left="1080"/>
+      </w:pPr>
+      <w:r>
+        <w:t>Các tham số chính:</w:t>
+      </w:r>
+    </w:p>
+    <w:p>
+      <w:pPr>
+        <w:pStyle w:val="oancuaDanhsach"/>
+        <w:numPr>
+          <w:ilvl w:val="0"/>
+          <w:numId w:val="10"/>
+        </w:numPr>
+        <w:ind w:left="1800"/>
+      </w:pPr>
+      <w:r>
+        <w:t>Số lượng bộ lọc: Xác định số lượng bản đồ đặc trưng được tạo ra.</w:t>
+      </w:r>
+    </w:p>
+    <w:p>
+      <w:pPr>
+        <w:pStyle w:val="oancuaDanhsach"/>
+        <w:numPr>
+          <w:ilvl w:val="0"/>
+          <w:numId w:val="10"/>
+        </w:numPr>
+        <w:ind w:left="1800"/>
+      </w:pPr>
+      <w:r>
+        <w:t>Kích thước bộ lọc: Xác định kích thước của bộ lọc (ví dụ: 3x3, 5x5).</w:t>
+      </w:r>
+    </w:p>
+    <w:p>
+      <w:pPr>
+        <w:pStyle w:val="oancuaDanhsach"/>
+        <w:numPr>
+          <w:ilvl w:val="0"/>
+          <w:numId w:val="10"/>
+        </w:numPr>
+        <w:ind w:left="1800"/>
+      </w:pPr>
+      <w:r>
+        <w:t>Stride: Bước dịch chuyển của bộ lọc khi quét qua đầu vào.</w:t>
+      </w:r>
+    </w:p>
+    <w:p>
+      <w:pPr>
+        <w:pStyle w:val="oancuaDanhsach"/>
+        <w:numPr>
+          <w:ilvl w:val="0"/>
+          <w:numId w:val="10"/>
+        </w:numPr>
+        <w:ind w:left="1800"/>
+      </w:pPr>
+      <w:r>
+        <w:t>Padding: Thêm viền cho đầu vào để kiểm soát kích thước của bản đồ đặc trưng đầu ra.</w:t>
+      </w:r>
+    </w:p>
+    <w:p>
+      <w:pPr>
+        <w:pStyle w:val="oancuaDanhsach"/>
+        <w:numPr>
+          <w:ilvl w:val="0"/>
+          <w:numId w:val="9"/>
+        </w:numPr>
+        <w:rPr>
+          <w:b/>
+          <w:bCs/>
+        </w:rPr>
+      </w:pPr>
+      <w:r>
+        <w:rPr>
+          <w:b/>
+          <w:bCs/>
+        </w:rPr>
+        <w:t>Lớp pooling (Pooling Layer):</w:t>
+      </w:r>
+    </w:p>
+    <w:p>
+      <w:pPr>
+        <w:pStyle w:val="oancuaDanhsach"/>
+        <w:numPr>
+          <w:ilvl w:val="0"/>
+          <w:numId w:val="4"/>
+        </w:numPr>
+        <w:ind w:left="1080"/>
+      </w:pPr>
+      <w:r>
+        <w:t>Max Pooling / Average Pooling: Lớp này giảm kích thước không gian của các bản đồ đặc trưng, giữ lại các thông tin quan trọng và giảm bớt số lượng tham số và tính toán trong mạng. Max pooling chọn giá trị lớn nhất trong vùng cửa sổ, còn average pooling lấy giá trị trung bình.</w:t>
+      </w:r>
+    </w:p>
+    <w:p>
+      <w:pPr>
+        <w:pStyle w:val="oancuaDanhsach"/>
+        <w:numPr>
+          <w:ilvl w:val="0"/>
+          <w:numId w:val="4"/>
+        </w:numPr>
+        <w:ind w:left="1080"/>
+      </w:pPr>
+      <w:r>
+        <w:t>Kích thước và bước của cửa sổ pooling: Xác định kích thước của vùng pooling và bước dịch chuyển của cửa sổ này.</w:t>
+      </w:r>
+    </w:p>
+    <w:p>
+      <w:pPr>
+        <w:pStyle w:val="oancuaDanhsach"/>
+        <w:numPr>
+          <w:ilvl w:val="0"/>
+          <w:numId w:val="9"/>
+        </w:numPr>
+        <w:rPr>
+          <w:b/>
+          <w:bCs/>
+        </w:rPr>
+      </w:pPr>
+      <w:r>
+        <w:rPr>
+          <w:b/>
+          <w:bCs/>
+        </w:rPr>
+        <w:lastRenderedPageBreak/>
+        <w:t>Lớp kết nối đầy đủ (Fully Connected Layer):</w:t>
+      </w:r>
+    </w:p>
+    <w:p>
+      <w:pPr>
+        <w:pStyle w:val="oancuaDanhsach"/>
+        <w:numPr>
+          <w:ilvl w:val="0"/>
+          <w:numId w:val="4"/>
+        </w:numPr>
+        <w:ind w:left="1080"/>
+      </w:pPr>
+      <w:r>
+        <w:t>Các neuron trong lớp này được kết nối đầy đủ với tất cả các neuron trong lớp trước đó. Lớp này thực hiện chức năng giống như mạng nơ-ron truyền thống và thường được sử dụng ở cuối mạng để đưa ra quyết định phân loại.</w:t>
+      </w:r>
+    </w:p>
+    <w:p>
+      <w:pPr>
+        <w:pStyle w:val="u3"/>
+        <w:numPr>
+          <w:ilvl w:val="2"/>
+          <w:numId w:val="1"/>
+        </w:numPr>
+      </w:pPr>
+      <w:r>
+        <w:t>Đặc điểm nổi bật của CNN</w:t>
+      </w:r>
+      <w:r>
+        <w:t>:</w:t>
+      </w:r>
+    </w:p>
+    <w:p>
+      <w:pPr>
+        <w:pStyle w:val="oancuaDanhsach"/>
+        <w:numPr>
+          <w:ilvl w:val="0"/>
+          <w:numId w:val="8"/>
+        </w:numPr>
+        <w:ind w:left="720"/>
+      </w:pPr>
+      <w:r>
+        <w:t>Tự động trích xuất đặc trưng: Thay vì phải thiết kế các đặc trưng thủ công, CNN học cách trích xuất các đặc trưng quan trọng từ dữ liệu đầu vào thông qua quá trình huấn luyện.</w:t>
+      </w:r>
+    </w:p>
+    <w:p>
+      <w:pPr>
+        <w:pStyle w:val="oancuaDanhsach"/>
+        <w:numPr>
+          <w:ilvl w:val="0"/>
+          <w:numId w:val="8"/>
+        </w:numPr>
+        <w:ind w:left="720"/>
+      </w:pPr>
+      <w:r>
+        <w:t>Tính địa phương và tính chia sẻ tham số: Các bộ lọc được áp dụng trên toàn bộ đầu vào, giúp giảm số lượng tham số và tăng hiệu quả tính toán.</w:t>
+      </w:r>
+    </w:p>
+    <w:p>
+      <w:pPr>
+        <w:pStyle w:val="oancuaDanhsach"/>
+        <w:numPr>
+          <w:ilvl w:val="0"/>
+          <w:numId w:val="8"/>
+        </w:numPr>
+        <w:ind w:left="720"/>
+      </w:pPr>
+      <w:r>
+        <w:t>Chống lại dịch chuyển và biến đổi: Nhờ vào các lớp pooling và tính chia sẻ tham số, CNN có khả năng nhận diện các đối tượng bất kể sự dịch chuyển hoặc biến đổi nhỏ trong hình ảnh.</w:t>
+      </w:r>
+    </w:p>
+    <w:p>
+      <w:pPr>
+        <w:pStyle w:val="u3"/>
+        <w:numPr>
+          <w:ilvl w:val="2"/>
+          <w:numId w:val="1"/>
+        </w:numPr>
+      </w:pPr>
+      <w:r>
+        <w:t>Ứng dụng của CNN</w:t>
+      </w:r>
+      <w:r>
+        <w:t>:</w:t>
+      </w:r>
+    </w:p>
+    <w:p>
+      <w:pPr>
+        <w:pStyle w:val="oancuaDanhsach"/>
+        <w:numPr>
+          <w:ilvl w:val="0"/>
+          <w:numId w:val="7"/>
+        </w:numPr>
+        <w:ind w:left="720"/>
+      </w:pPr>
+      <w:r>
+        <w:t>Nhận diện hình ảnh: Phân loại các đối tượng trong ảnh (ví dụ: nhận diện chó, mèo).</w:t>
+      </w:r>
+    </w:p>
+    <w:p>
+      <w:pPr>
+        <w:pStyle w:val="oancuaDanhsach"/>
+        <w:numPr>
+          <w:ilvl w:val="0"/>
+          <w:numId w:val="7"/>
+        </w:numPr>
+        <w:ind w:left="720"/>
+      </w:pPr>
+      <w:r>
+        <w:t>Nhận diện đối tượng: Xác định và định vị các đối tượng trong ảnh (ví dụ: phát hiện người đi bộ, xe hơi).</w:t>
+      </w:r>
+    </w:p>
+    <w:p>
+      <w:pPr>
+        <w:pStyle w:val="oancuaDanhsach"/>
+        <w:numPr>
+          <w:ilvl w:val="0"/>
+          <w:numId w:val="7"/>
+        </w:numPr>
+        <w:ind w:left="720"/>
+      </w:pPr>
+      <w:r>
+        <w:t>Phân đoạn hình ảnh: Phân chia một hình ảnh thành các khu vực tương ứng với các đối tượng khác nhau.</w:t>
+      </w:r>
+    </w:p>
+    <w:p>
+      <w:pPr>
+        <w:pStyle w:val="oancuaDanhsach"/>
+        <w:numPr>
+          <w:ilvl w:val="0"/>
+          <w:numId w:val="7"/>
+        </w:numPr>
+        <w:ind w:left="720"/>
+      </w:pPr>
+      <w:r>
+        <w:t>Nhận dạng khuôn mặt: Xác định và xác thực danh tính của một người dựa trên khuôn mặt.</w:t>
+      </w:r>
+    </w:p>
+    <w:p>
+      <w:pPr>
+        <w:pStyle w:val="oancuaDanhsach"/>
+        <w:numPr>
+          <w:ilvl w:val="0"/>
+          <w:numId w:val="7"/>
+        </w:numPr>
+        <w:ind w:left="720"/>
+      </w:pPr>
+      <w:r>
+        <w:t>Xử lý ngôn ngữ tự nhiên: CNN cũng được áp dụng trong một số nhiệm vụ xử lý ngôn ngữ tự nhiên, như phân loại văn bản và phân tích cảm xúc.</w:t>
+      </w:r>
+    </w:p>
+    <w:p>
+      <w:pPr>
+        <w:pStyle w:val="u2"/>
+        <w:numPr>
+          <w:ilvl w:val="1"/>
+          <w:numId w:val="1"/>
+        </w:numPr>
+      </w:pPr>
+      <w:r>
+        <w:t>Giải quyết vấn đề overfitting của CNN</w:t>
+      </w:r>
+    </w:p>
+    <w:p>
+      <w:pPr>
+        <w:pStyle w:val="u3"/>
+        <w:numPr>
+          <w:ilvl w:val="2"/>
+          <w:numId w:val="1"/>
+        </w:numPr>
+      </w:pPr>
+      <w:r>
+        <w:t>Sử dụng lớp Dropout</w:t>
+      </w:r>
+    </w:p>
+    <w:p>
+      <w:pPr>
+        <w:pStyle w:val="oancuaDanhsach"/>
+        <w:numPr>
+          <w:ilvl w:val="0"/>
+          <w:numId w:val="7"/>
+        </w:numPr>
+        <w:ind w:left="720"/>
+      </w:pPr>
+      <w:r>
+        <w:t>Dropout là một kỹ thuật phổ biến được sử dụng trong huấn luyện mạng nơ-ron nhằm giảm thiểu hiện tượng overfitting. Overfitting xảy ra khi mô hình học quá mức các chi tiết và nhiễu trong dữ liệu huấn luyện, dẫn đến hiệu suất kém khi áp dụng lên dữ liệu mới (dữ liệu kiểm tra hoặc thực tế). Dropout giúp giải quyết vấn đề này bằng cách tạm thời loại bỏ một số neuron ngẫu nhiên cùng với các kết nối của chúng trong mỗi lần lặp của quá trình huấn luyện.</w:t>
+      </w:r>
+    </w:p>
+    <w:p>
+      <w:pPr>
+        <w:pStyle w:val="oancuaDanhsach"/>
+        <w:numPr>
+          <w:ilvl w:val="0"/>
+          <w:numId w:val="7"/>
+        </w:numPr>
+        <w:ind w:left="720"/>
+      </w:pPr>
+      <w:r>
+        <w:t>Lợi ích của Dropout</w:t>
+      </w:r>
+    </w:p>
+    <w:p>
+      <w:pPr>
+        <w:pStyle w:val="oancuaDanhsach"/>
+        <w:numPr>
+          <w:ilvl w:val="0"/>
+          <w:numId w:val="11"/>
+        </w:numPr>
+      </w:pPr>
+      <w:r>
+        <w:t>Giảm overfitting: Bằng cách ngẫu nhiên bỏ bớt các neuron, dropout ngăn cản mạng học thuộc dữ liệu huấn luyện một cách máy móc, giúp mạng học các đặc trưng tổng quát hơn.</w:t>
+      </w:r>
+    </w:p>
+    <w:p>
+      <w:pPr>
+        <w:pStyle w:val="oancuaDanhsach"/>
+        <w:numPr>
+          <w:ilvl w:val="0"/>
+          <w:numId w:val="11"/>
+        </w:numPr>
+      </w:pPr>
+      <w:r>
+        <w:lastRenderedPageBreak/>
+        <w:t>Tăng khả năng tổng quát hóa: Dropout làm cho mạng trở nên ít phụ thuộc vào bất kỳ đặc trưng cụ thể nào, giúp cải thiện hiệu suất trên dữ liệu chưa thấy.</w:t>
+      </w:r>
+    </w:p>
+    <w:p>
+      <w:pPr>
+        <w:pStyle w:val="oancuaDanhsach"/>
+        <w:numPr>
+          <w:ilvl w:val="0"/>
+          <w:numId w:val="11"/>
+        </w:numPr>
+      </w:pPr>
+      <w:r>
+        <w:t>Tăng tính ngẫu nhiên và đa dạng hóa: Mỗi lần huấn luyện với dropout tạo ra một kiến trúc mạng khác nhau, do đó mô hình cuối cùng giống như tập hợp của nhiều mô hình khác nhau, điều này tương tự với kỹ thuật ensemble.</w:t>
+      </w:r>
+    </w:p>
+    <w:p>
+      <w:pPr>
+        <w:pStyle w:val="u3"/>
+        <w:numPr>
+          <w:ilvl w:val="2"/>
+          <w:numId w:val="1"/>
+        </w:numPr>
+      </w:pPr>
+      <w:r>
+        <w:t xml:space="preserve">Tăng cường dữ liệu - </w:t>
+      </w:r>
+      <w:r>
+        <w:t>Data Augmentation</w:t>
+      </w:r>
+    </w:p>
+    <w:p>
+      <w:pPr>
+        <w:pStyle w:val="oancuaDanhsach"/>
+        <w:numPr>
+          <w:ilvl w:val="0"/>
+          <w:numId w:val="7"/>
+        </w:numPr>
+        <w:ind w:left="720"/>
+      </w:pPr>
+      <w:r>
+        <w:t>Tăng cường dữ liệu (Data Augmentation) là một kỹ thuật được sử dụng trong học sâu để tăng cường kích thước và sự đa dạng của tập dữ liệu huấn luyện mà không cần thu thập thêm dữ liệu mới. Kỹ thuật này đặc biệt hữu ích trong các ứng dụng như thị giác máy tính, nơi mà dữ liệu huấn luyện có thể bị hạn chế hoặc không đủ phong phú để xây dựng một mô hình mạnh mẽ và tổng quát.</w:t>
+      </w:r>
+    </w:p>
+    <w:p>
+      <w:pPr>
+        <w:pStyle w:val="oancuaDanhsach"/>
+        <w:numPr>
+          <w:ilvl w:val="0"/>
+          <w:numId w:val="7"/>
+        </w:numPr>
+        <w:ind w:left="720"/>
+      </w:pPr>
+      <w:r>
+        <w:t>Mục đích của Tăng Cường Dữ Liệu</w:t>
+      </w:r>
+    </w:p>
+    <w:p>
+      <w:pPr>
+        <w:pStyle w:val="oancuaDanhsach"/>
+        <w:numPr>
+          <w:ilvl w:val="0"/>
+          <w:numId w:val="12"/>
+        </w:numPr>
+      </w:pPr>
+      <w:r>
+        <w:t>Giảm overfitting: Bằng cách tạo ra nhiều biến thể của dữ liệu huấn luyện, mô hình sẽ ít bị học thuộc vào dữ liệu huấn luyện ban đầu và có khả năng tổng quát hóa tốt hơn trên dữ liệu mới.</w:t>
+      </w:r>
+    </w:p>
+    <w:p>
+      <w:pPr>
+        <w:pStyle w:val="oancuaDanhsach"/>
+        <w:numPr>
+          <w:ilvl w:val="0"/>
+          <w:numId w:val="12"/>
+        </w:numPr>
+      </w:pPr>
+      <w:r>
+        <w:t>Tăng cường độ đa dạng: Các biến thể của dữ liệu huấn luyện giúp mô hình học được nhiều đặc trưng hơn từ dữ liệu, cải thiện khả năng nhận diện và phân loại.</w:t>
+      </w:r>
+    </w:p>
+    <w:p>
+      <w:pPr>
+        <w:pStyle w:val="oancuaDanhsach"/>
+        <w:numPr>
+          <w:ilvl w:val="0"/>
+          <w:numId w:val="12"/>
+        </w:numPr>
+      </w:pPr>
+      <w:r>
+        <w:t>Hiệu quả về chi phí: Giúp tăng kích thước tập dữ liệu mà không cần thu thập thêm dữ liệu mới, tiết kiệm thời gian và chi phí.</w:t>
+      </w:r>
+    </w:p>
     <w:p>
       <w:pPr>
         <w:pStyle w:val="u1"/>
@@ -413,7 +961,641 @@
         <w:t>Xây dựng mô hình</w:t>
       </w:r>
     </w:p>
-    <w:p/>
+    <w:p>
+      <w:pPr>
+        <w:pStyle w:val="u2"/>
+        <w:numPr>
+          <w:ilvl w:val="1"/>
+          <w:numId w:val="1"/>
+        </w:numPr>
+      </w:pPr>
+      <w:r>
+        <w:t>Thiết lập môi trường GPU cho Tensorflow</w:t>
+      </w:r>
+    </w:p>
+    <w:p>
+      <w:pPr>
+        <w:pStyle w:val="oancuaDanhsach"/>
+        <w:numPr>
+          <w:ilvl w:val="0"/>
+          <w:numId w:val="7"/>
+        </w:numPr>
+        <w:ind w:left="720"/>
+      </w:pPr>
+      <w:r>
+        <w:t>Ta cần cài đặt các chương trình sau:</w:t>
+      </w:r>
+    </w:p>
+    <w:p>
+      <w:pPr>
+        <w:pStyle w:val="oancuaDanhsach"/>
+        <w:numPr>
+          <w:ilvl w:val="0"/>
+          <w:numId w:val="13"/>
+        </w:numPr>
+      </w:pPr>
+      <w:r>
+        <w:t>GeForce Experience</w:t>
+      </w:r>
+      <w:r>
+        <w:t>: Đối với các máy sử dụng GPU NVDIA</w:t>
+      </w:r>
+    </w:p>
+    <w:p>
+      <w:pPr>
+        <w:pStyle w:val="oancuaDanhsach"/>
+        <w:numPr>
+          <w:ilvl w:val="0"/>
+          <w:numId w:val="13"/>
+        </w:numPr>
+      </w:pPr>
+      <w:r>
+        <w:t>Anaconda</w:t>
+      </w:r>
+    </w:p>
+    <w:p>
+      <w:pPr>
+        <w:pStyle w:val="oancuaDanhsach"/>
+        <w:numPr>
+          <w:ilvl w:val="0"/>
+          <w:numId w:val="7"/>
+        </w:numPr>
+        <w:ind w:left="720"/>
+      </w:pPr>
+      <w:r>
+        <w:t>Tạo môi trường ảo trong Anaconda (Vì hiện tại Tensorflow chỉ hỗ trợ GPU cho python 3.10 nên ta cần điểu chỉnh version python)</w:t>
+      </w:r>
+    </w:p>
+    <w:p>
+      <w:pPr>
+        <w:ind w:left="360"/>
+      </w:pPr>
+      <w:r>
+        <w:drawing>
+          <wp:inline distT="0" distB="0" distL="0" distR="0" wp14:anchorId="2ADBDAAB" wp14:editId="2795312A">
+            <wp:extent cx="5943600" cy="1172210"/>
+            <wp:effectExtent l="0" t="0" r="0" b="8890"/>
+            <wp:docPr id="1596781617" name="Hình ảnh 1" descr="Ảnh có chứa văn bản, Phông chữ, ảnh chụp màn hình&#10;&#10;Mô tả được tạo tự động"/>
+            <wp:cNvGraphicFramePr>
+              <a:graphicFrameLocks xmlns:a="http://schemas.openxmlformats.org/drawingml/2006/main" noChangeAspect="1"/>
+            </wp:cNvGraphicFramePr>
+            <a:graphic xmlns:a="http://schemas.openxmlformats.org/drawingml/2006/main">
+              <a:graphicData uri="http://schemas.openxmlformats.org/drawingml/2006/picture">
+                <pic:pic xmlns:pic="http://schemas.openxmlformats.org/drawingml/2006/picture">
+                  <pic:nvPicPr>
+                    <pic:cNvPr id="1596781617" name="Hình ảnh 1" descr="Ảnh có chứa văn bản, Phông chữ, ảnh chụp màn hình&#10;&#10;Mô tả được tạo tự động"/>
+                    <pic:cNvPicPr/>
+                  </pic:nvPicPr>
+                  <pic:blipFill>
+                    <a:blip r:embed="rId5"/>
+                    <a:stretch>
+                      <a:fillRect/>
+                    </a:stretch>
+                  </pic:blipFill>
+                  <pic:spPr>
+                    <a:xfrm>
+                      <a:off x="0" y="0"/>
+                      <a:ext cx="5943600" cy="1172210"/>
+                    </a:xfrm>
+                    <a:prstGeom prst="rect">
+                      <a:avLst/>
+                    </a:prstGeom>
+                  </pic:spPr>
+                </pic:pic>
+              </a:graphicData>
+            </a:graphic>
+          </wp:inline>
+        </w:drawing>
+      </w:r>
+    </w:p>
+    <w:p>
+      <w:pPr>
+        <w:ind w:left="360"/>
+      </w:pPr>
+      <w:r>
+        <w:lastRenderedPageBreak/>
+        <w:drawing>
+          <wp:inline distT="0" distB="0" distL="0" distR="0" wp14:anchorId="74EE5F15" wp14:editId="18AA1607">
+            <wp:extent cx="5943600" cy="3804920"/>
+            <wp:effectExtent l="0" t="0" r="0" b="5080"/>
+            <wp:docPr id="596480221" name="Hình ảnh 1" descr="Ảnh có chứa văn bản, ảnh chụp màn hình, Phông chữ, thiết kế&#10;&#10;Mô tả được tạo tự động"/>
+            <wp:cNvGraphicFramePr>
+              <a:graphicFrameLocks xmlns:a="http://schemas.openxmlformats.org/drawingml/2006/main" noChangeAspect="1"/>
+            </wp:cNvGraphicFramePr>
+            <a:graphic xmlns:a="http://schemas.openxmlformats.org/drawingml/2006/main">
+              <a:graphicData uri="http://schemas.openxmlformats.org/drawingml/2006/picture">
+                <pic:pic xmlns:pic="http://schemas.openxmlformats.org/drawingml/2006/picture">
+                  <pic:nvPicPr>
+                    <pic:cNvPr id="596480221" name="Hình ảnh 1" descr="Ảnh có chứa văn bản, ảnh chụp màn hình, Phông chữ, thiết kế&#10;&#10;Mô tả được tạo tự động"/>
+                    <pic:cNvPicPr/>
+                  </pic:nvPicPr>
+                  <pic:blipFill>
+                    <a:blip r:embed="rId6"/>
+                    <a:stretch>
+                      <a:fillRect/>
+                    </a:stretch>
+                  </pic:blipFill>
+                  <pic:spPr>
+                    <a:xfrm>
+                      <a:off x="0" y="0"/>
+                      <a:ext cx="5943600" cy="3804920"/>
+                    </a:xfrm>
+                    <a:prstGeom prst="rect">
+                      <a:avLst/>
+                    </a:prstGeom>
+                  </pic:spPr>
+                </pic:pic>
+              </a:graphicData>
+            </a:graphic>
+          </wp:inline>
+        </w:drawing>
+      </w:r>
+    </w:p>
+    <w:p>
+      <w:pPr>
+        <w:pStyle w:val="oancuaDanhsach"/>
+        <w:numPr>
+          <w:ilvl w:val="0"/>
+          <w:numId w:val="7"/>
+        </w:numPr>
+        <w:ind w:left="720"/>
+      </w:pPr>
+      <w:r>
+        <w:t xml:space="preserve">Dùng conda-forge để download các package hỗ trợ GPU: </w:t>
+      </w:r>
+      <w:r>
+        <w:t>cudatoolkit=11.2 cudnn=8.1.0</w:t>
+      </w:r>
+    </w:p>
+    <w:p>
+      <w:pPr>
+        <w:ind w:left="360"/>
+      </w:pPr>
+      <w:r>
+        <w:drawing>
+          <wp:inline distT="0" distB="0" distL="0" distR="0" wp14:anchorId="1CC2EAC8" wp14:editId="7A56FE90">
+            <wp:extent cx="5943600" cy="3275330"/>
+            <wp:effectExtent l="0" t="0" r="0" b="1270"/>
+            <wp:docPr id="1052801062" name="Hình ảnh 1" descr="Ảnh có chứa văn bản, ảnh chụp màn hình, Phông chữ&#10;&#10;Mô tả được tạo tự động"/>
+            <wp:cNvGraphicFramePr>
+              <a:graphicFrameLocks xmlns:a="http://schemas.openxmlformats.org/drawingml/2006/main" noChangeAspect="1"/>
+            </wp:cNvGraphicFramePr>
+            <a:graphic xmlns:a="http://schemas.openxmlformats.org/drawingml/2006/main">
+              <a:graphicData uri="http://schemas.openxmlformats.org/drawingml/2006/picture">
+                <pic:pic xmlns:pic="http://schemas.openxmlformats.org/drawingml/2006/picture">
+                  <pic:nvPicPr>
+                    <pic:cNvPr id="1052801062" name="Hình ảnh 1" descr="Ảnh có chứa văn bản, ảnh chụp màn hình, Phông chữ&#10;&#10;Mô tả được tạo tự động"/>
+                    <pic:cNvPicPr/>
+                  </pic:nvPicPr>
+                  <pic:blipFill>
+                    <a:blip r:embed="rId7"/>
+                    <a:stretch>
+                      <a:fillRect/>
+                    </a:stretch>
+                  </pic:blipFill>
+                  <pic:spPr>
+                    <a:xfrm>
+                      <a:off x="0" y="0"/>
+                      <a:ext cx="5943600" cy="3275330"/>
+                    </a:xfrm>
+                    <a:prstGeom prst="rect">
+                      <a:avLst/>
+                    </a:prstGeom>
+                  </pic:spPr>
+                </pic:pic>
+              </a:graphicData>
+            </a:graphic>
+          </wp:inline>
+        </w:drawing>
+      </w:r>
+    </w:p>
+    <w:p>
+      <w:pPr>
+        <w:pStyle w:val="oancuaDanhsach"/>
+        <w:numPr>
+          <w:ilvl w:val="0"/>
+          <w:numId w:val="7"/>
+        </w:numPr>
+        <w:ind w:left="720"/>
+      </w:pPr>
+      <w:r>
+        <w:t>Download Tensorflow (Ở đây dự án dùng bản 2.10)</w:t>
+      </w:r>
+    </w:p>
+    <w:p>
+      <w:pPr>
+        <w:ind w:left="360"/>
+      </w:pPr>
+      <w:r>
+        <w:lastRenderedPageBreak/>
+        <w:drawing>
+          <wp:inline distT="0" distB="0" distL="0" distR="0" wp14:anchorId="0DC827BE" wp14:editId="02237A36">
+            <wp:extent cx="5943600" cy="2901315"/>
+            <wp:effectExtent l="0" t="0" r="0" b="0"/>
+            <wp:docPr id="1998923096" name="Hình ảnh 1" descr="Ảnh có chứa văn bản, ảnh chụp màn hình, Phông chữ, thực đơn&#10;&#10;Mô tả được tạo tự động"/>
+            <wp:cNvGraphicFramePr>
+              <a:graphicFrameLocks xmlns:a="http://schemas.openxmlformats.org/drawingml/2006/main" noChangeAspect="1"/>
+            </wp:cNvGraphicFramePr>
+            <a:graphic xmlns:a="http://schemas.openxmlformats.org/drawingml/2006/main">
+              <a:graphicData uri="http://schemas.openxmlformats.org/drawingml/2006/picture">
+                <pic:pic xmlns:pic="http://schemas.openxmlformats.org/drawingml/2006/picture">
+                  <pic:nvPicPr>
+                    <pic:cNvPr id="1998923096" name="Hình ảnh 1" descr="Ảnh có chứa văn bản, ảnh chụp màn hình, Phông chữ, thực đơn&#10;&#10;Mô tả được tạo tự động"/>
+                    <pic:cNvPicPr/>
+                  </pic:nvPicPr>
+                  <pic:blipFill>
+                    <a:blip r:embed="rId8"/>
+                    <a:stretch>
+                      <a:fillRect/>
+                    </a:stretch>
+                  </pic:blipFill>
+                  <pic:spPr>
+                    <a:xfrm>
+                      <a:off x="0" y="0"/>
+                      <a:ext cx="5943600" cy="2901315"/>
+                    </a:xfrm>
+                    <a:prstGeom prst="rect">
+                      <a:avLst/>
+                    </a:prstGeom>
+                  </pic:spPr>
+                </pic:pic>
+              </a:graphicData>
+            </a:graphic>
+          </wp:inline>
+        </w:drawing>
+      </w:r>
+    </w:p>
+    <w:p>
+      <w:pPr>
+        <w:pStyle w:val="oancuaDanhsach"/>
+        <w:numPr>
+          <w:ilvl w:val="0"/>
+          <w:numId w:val="7"/>
+        </w:numPr>
+        <w:ind w:left="720"/>
+      </w:pPr>
+      <w:r>
+        <w:t>Test thử xem Tensorflow có sử dụng GPU hay chưa</w:t>
+      </w:r>
+    </w:p>
+    <w:p>
+      <w:pPr>
+        <w:ind w:left="360"/>
+      </w:pPr>
+      <w:r>
+        <w:drawing>
+          <wp:inline distT="0" distB="0" distL="0" distR="0" wp14:anchorId="629C75B0" wp14:editId="18B9D235">
+            <wp:extent cx="5943600" cy="581025"/>
+            <wp:effectExtent l="0" t="0" r="0" b="9525"/>
+            <wp:docPr id="857335314" name="Hình ảnh 1"/>
+            <wp:cNvGraphicFramePr>
+              <a:graphicFrameLocks xmlns:a="http://schemas.openxmlformats.org/drawingml/2006/main" noChangeAspect="1"/>
+            </wp:cNvGraphicFramePr>
+            <a:graphic xmlns:a="http://schemas.openxmlformats.org/drawingml/2006/main">
+              <a:graphicData uri="http://schemas.openxmlformats.org/drawingml/2006/picture">
+                <pic:pic xmlns:pic="http://schemas.openxmlformats.org/drawingml/2006/picture">
+                  <pic:nvPicPr>
+                    <pic:cNvPr id="857335314" name=""/>
+                    <pic:cNvPicPr/>
+                  </pic:nvPicPr>
+                  <pic:blipFill>
+                    <a:blip r:embed="rId9"/>
+                    <a:stretch>
+                      <a:fillRect/>
+                    </a:stretch>
+                  </pic:blipFill>
+                  <pic:spPr>
+                    <a:xfrm>
+                      <a:off x="0" y="0"/>
+                      <a:ext cx="5943600" cy="581025"/>
+                    </a:xfrm>
+                    <a:prstGeom prst="rect">
+                      <a:avLst/>
+                    </a:prstGeom>
+                  </pic:spPr>
+                </pic:pic>
+              </a:graphicData>
+            </a:graphic>
+          </wp:inline>
+        </w:drawing>
+      </w:r>
+    </w:p>
+    <w:p>
+      <w:pPr>
+        <w:ind w:left="360"/>
+      </w:pPr>
+      <w:r>
+        <w:drawing>
+          <wp:inline distT="0" distB="0" distL="0" distR="0" wp14:anchorId="1038BFB2" wp14:editId="2E0B89B2">
+            <wp:extent cx="5943600" cy="1854200"/>
+            <wp:effectExtent l="0" t="0" r="0" b="0"/>
+            <wp:docPr id="166294512" name="Hình ảnh 1" descr="Ảnh có chứa văn bản, ảnh chụp màn hình, Phông chữ&#10;&#10;Mô tả được tạo tự động"/>
+            <wp:cNvGraphicFramePr>
+              <a:graphicFrameLocks xmlns:a="http://schemas.openxmlformats.org/drawingml/2006/main" noChangeAspect="1"/>
+            </wp:cNvGraphicFramePr>
+            <a:graphic xmlns:a="http://schemas.openxmlformats.org/drawingml/2006/main">
+              <a:graphicData uri="http://schemas.openxmlformats.org/drawingml/2006/picture">
+                <pic:pic xmlns:pic="http://schemas.openxmlformats.org/drawingml/2006/picture">
+                  <pic:nvPicPr>
+                    <pic:cNvPr id="166294512" name="Hình ảnh 1" descr="Ảnh có chứa văn bản, ảnh chụp màn hình, Phông chữ&#10;&#10;Mô tả được tạo tự động"/>
+                    <pic:cNvPicPr/>
+                  </pic:nvPicPr>
+                  <pic:blipFill>
+                    <a:blip r:embed="rId10"/>
+                    <a:stretch>
+                      <a:fillRect/>
+                    </a:stretch>
+                  </pic:blipFill>
+                  <pic:spPr>
+                    <a:xfrm>
+                      <a:off x="0" y="0"/>
+                      <a:ext cx="5943600" cy="1854200"/>
+                    </a:xfrm>
+                    <a:prstGeom prst="rect">
+                      <a:avLst/>
+                    </a:prstGeom>
+                  </pic:spPr>
+                </pic:pic>
+              </a:graphicData>
+            </a:graphic>
+          </wp:inline>
+        </w:drawing>
+      </w:r>
+    </w:p>
+    <w:p>
+      <w:pPr>
+        <w:pStyle w:val="oancuaDanhsach"/>
+        <w:numPr>
+          <w:ilvl w:val="0"/>
+          <w:numId w:val="7"/>
+        </w:numPr>
+        <w:ind w:left="720"/>
+      </w:pPr>
+      <w:r>
+        <w:t>Tiếp theo ta sẽ tạo ra ipykernel để sử dụng trong notebook</w:t>
+      </w:r>
+    </w:p>
+    <w:p>
+      <w:pPr>
+        <w:ind w:left="360"/>
+      </w:pPr>
+      <w:r>
+        <w:drawing>
+          <wp:inline distT="0" distB="0" distL="0" distR="0" wp14:anchorId="77A7D634" wp14:editId="2B18ED6B">
+            <wp:extent cx="5943600" cy="1175385"/>
+            <wp:effectExtent l="0" t="0" r="0" b="5715"/>
+            <wp:docPr id="1334186250" name="Hình ảnh 1" descr="Ảnh có chứa Phông chữ, văn bản, ảnh chụp màn hình, màu đen&#10;&#10;Mô tả được tạo tự động"/>
+            <wp:cNvGraphicFramePr>
+              <a:graphicFrameLocks xmlns:a="http://schemas.openxmlformats.org/drawingml/2006/main" noChangeAspect="1"/>
+            </wp:cNvGraphicFramePr>
+            <a:graphic xmlns:a="http://schemas.openxmlformats.org/drawingml/2006/main">
+              <a:graphicData uri="http://schemas.openxmlformats.org/drawingml/2006/picture">
+                <pic:pic xmlns:pic="http://schemas.openxmlformats.org/drawingml/2006/picture">
+                  <pic:nvPicPr>
+                    <pic:cNvPr id="1334186250" name="Hình ảnh 1" descr="Ảnh có chứa Phông chữ, văn bản, ảnh chụp màn hình, màu đen&#10;&#10;Mô tả được tạo tự động"/>
+                    <pic:cNvPicPr/>
+                  </pic:nvPicPr>
+                  <pic:blipFill>
+                    <a:blip r:embed="rId11"/>
+                    <a:stretch>
+                      <a:fillRect/>
+                    </a:stretch>
+                  </pic:blipFill>
+                  <pic:spPr>
+                    <a:xfrm>
+                      <a:off x="0" y="0"/>
+                      <a:ext cx="5943600" cy="1175385"/>
+                    </a:xfrm>
+                    <a:prstGeom prst="rect">
+                      <a:avLst/>
+                    </a:prstGeom>
+                  </pic:spPr>
+                </pic:pic>
+              </a:graphicData>
+            </a:graphic>
+          </wp:inline>
+        </w:drawing>
+      </w:r>
+    </w:p>
+    <w:p>
+      <w:pPr>
+        <w:ind w:left="360"/>
+      </w:pPr>
+      <w:r>
+        <w:drawing>
+          <wp:inline distT="0" distB="0" distL="0" distR="0" wp14:anchorId="1A96CBC7" wp14:editId="7F60556B">
+            <wp:extent cx="5943600" cy="463550"/>
+            <wp:effectExtent l="0" t="0" r="0" b="0"/>
+            <wp:docPr id="766686874" name="Hình ảnh 1"/>
+            <wp:cNvGraphicFramePr>
+              <a:graphicFrameLocks xmlns:a="http://schemas.openxmlformats.org/drawingml/2006/main" noChangeAspect="1"/>
+            </wp:cNvGraphicFramePr>
+            <a:graphic xmlns:a="http://schemas.openxmlformats.org/drawingml/2006/main">
+              <a:graphicData uri="http://schemas.openxmlformats.org/drawingml/2006/picture">
+                <pic:pic xmlns:pic="http://schemas.openxmlformats.org/drawingml/2006/picture">
+                  <pic:nvPicPr>
+                    <pic:cNvPr id="766686874" name=""/>
+                    <pic:cNvPicPr/>
+                  </pic:nvPicPr>
+                  <pic:blipFill>
+                    <a:blip r:embed="rId12"/>
+                    <a:stretch>
+                      <a:fillRect/>
+                    </a:stretch>
+                  </pic:blipFill>
+                  <pic:spPr>
+                    <a:xfrm>
+                      <a:off x="0" y="0"/>
+                      <a:ext cx="5943600" cy="463550"/>
+                    </a:xfrm>
+                    <a:prstGeom prst="rect">
+                      <a:avLst/>
+                    </a:prstGeom>
+                  </pic:spPr>
+                </pic:pic>
+              </a:graphicData>
+            </a:graphic>
+          </wp:inline>
+        </w:drawing>
+      </w:r>
+    </w:p>
+    <w:p>
+      <w:pPr>
+        <w:pStyle w:val="oancuaDanhsach"/>
+        <w:numPr>
+          <w:ilvl w:val="0"/>
+          <w:numId w:val="7"/>
+        </w:numPr>
+        <w:ind w:left="720"/>
+      </w:pPr>
+      <w:r>
+        <w:lastRenderedPageBreak/>
+        <w:t>Tải Jupyter notebook và chạy thử ipykernel</w:t>
+      </w:r>
+    </w:p>
+    <w:p>
+      <w:pPr>
+        <w:ind w:left="360"/>
+      </w:pPr>
+      <w:r>
+        <w:drawing>
+          <wp:inline distT="0" distB="0" distL="0" distR="0" wp14:anchorId="71FB6276" wp14:editId="1D739F90">
+            <wp:extent cx="5943600" cy="323850"/>
+            <wp:effectExtent l="0" t="0" r="0" b="0"/>
+            <wp:docPr id="176623541" name="Hình ảnh 1"/>
+            <wp:cNvGraphicFramePr>
+              <a:graphicFrameLocks xmlns:a="http://schemas.openxmlformats.org/drawingml/2006/main" noChangeAspect="1"/>
+            </wp:cNvGraphicFramePr>
+            <a:graphic xmlns:a="http://schemas.openxmlformats.org/drawingml/2006/main">
+              <a:graphicData uri="http://schemas.openxmlformats.org/drawingml/2006/picture">
+                <pic:pic xmlns:pic="http://schemas.openxmlformats.org/drawingml/2006/picture">
+                  <pic:nvPicPr>
+                    <pic:cNvPr id="176623541" name=""/>
+                    <pic:cNvPicPr/>
+                  </pic:nvPicPr>
+                  <pic:blipFill>
+                    <a:blip r:embed="rId13"/>
+                    <a:stretch>
+                      <a:fillRect/>
+                    </a:stretch>
+                  </pic:blipFill>
+                  <pic:spPr>
+                    <a:xfrm>
+                      <a:off x="0" y="0"/>
+                      <a:ext cx="5943600" cy="323850"/>
+                    </a:xfrm>
+                    <a:prstGeom prst="rect">
+                      <a:avLst/>
+                    </a:prstGeom>
+                  </pic:spPr>
+                </pic:pic>
+              </a:graphicData>
+            </a:graphic>
+          </wp:inline>
+        </w:drawing>
+      </w:r>
+    </w:p>
+    <w:p>
+      <w:pPr>
+        <w:ind w:left="360"/>
+      </w:pPr>
+      <w:r>
+        <w:drawing>
+          <wp:inline distT="0" distB="0" distL="0" distR="0" wp14:anchorId="73489F10" wp14:editId="440B239F">
+            <wp:extent cx="5649113" cy="543001"/>
+            <wp:effectExtent l="0" t="0" r="0" b="9525"/>
+            <wp:docPr id="218048878" name="Hình ảnh 1"/>
+            <wp:cNvGraphicFramePr>
+              <a:graphicFrameLocks xmlns:a="http://schemas.openxmlformats.org/drawingml/2006/main" noChangeAspect="1"/>
+            </wp:cNvGraphicFramePr>
+            <a:graphic xmlns:a="http://schemas.openxmlformats.org/drawingml/2006/main">
+              <a:graphicData uri="http://schemas.openxmlformats.org/drawingml/2006/picture">
+                <pic:pic xmlns:pic="http://schemas.openxmlformats.org/drawingml/2006/picture">
+                  <pic:nvPicPr>
+                    <pic:cNvPr id="218048878" name=""/>
+                    <pic:cNvPicPr/>
+                  </pic:nvPicPr>
+                  <pic:blipFill>
+                    <a:blip r:embed="rId14"/>
+                    <a:stretch>
+                      <a:fillRect/>
+                    </a:stretch>
+                  </pic:blipFill>
+                  <pic:spPr>
+                    <a:xfrm>
+                      <a:off x="0" y="0"/>
+                      <a:ext cx="5649113" cy="543001"/>
+                    </a:xfrm>
+                    <a:prstGeom prst="rect">
+                      <a:avLst/>
+                    </a:prstGeom>
+                  </pic:spPr>
+                </pic:pic>
+              </a:graphicData>
+            </a:graphic>
+          </wp:inline>
+        </w:drawing>
+      </w:r>
+    </w:p>
+    <w:p>
+      <w:pPr>
+        <w:ind w:left="360"/>
+      </w:pPr>
+      <w:r>
+        <w:drawing>
+          <wp:inline distT="0" distB="0" distL="0" distR="0" wp14:anchorId="2983E69F" wp14:editId="2CA0AF1F">
+            <wp:extent cx="5943600" cy="2632075"/>
+            <wp:effectExtent l="0" t="0" r="0" b="0"/>
+            <wp:docPr id="613751474" name="Hình ảnh 1" descr="Ảnh có chứa văn bản, ảnh chụp màn hình, phần mềm, Phần mềm đa phương tiện&#10;&#10;Mô tả được tạo tự động"/>
+            <wp:cNvGraphicFramePr>
+              <a:graphicFrameLocks xmlns:a="http://schemas.openxmlformats.org/drawingml/2006/main" noChangeAspect="1"/>
+            </wp:cNvGraphicFramePr>
+            <a:graphic xmlns:a="http://schemas.openxmlformats.org/drawingml/2006/main">
+              <a:graphicData uri="http://schemas.openxmlformats.org/drawingml/2006/picture">
+                <pic:pic xmlns:pic="http://schemas.openxmlformats.org/drawingml/2006/picture">
+                  <pic:nvPicPr>
+                    <pic:cNvPr id="613751474" name="Hình ảnh 1" descr="Ảnh có chứa văn bản, ảnh chụp màn hình, phần mềm, Phần mềm đa phương tiện&#10;&#10;Mô tả được tạo tự động"/>
+                    <pic:cNvPicPr/>
+                  </pic:nvPicPr>
+                  <pic:blipFill>
+                    <a:blip r:embed="rId15"/>
+                    <a:stretch>
+                      <a:fillRect/>
+                    </a:stretch>
+                  </pic:blipFill>
+                  <pic:spPr>
+                    <a:xfrm>
+                      <a:off x="0" y="0"/>
+                      <a:ext cx="5943600" cy="2632075"/>
+                    </a:xfrm>
+                    <a:prstGeom prst="rect">
+                      <a:avLst/>
+                    </a:prstGeom>
+                  </pic:spPr>
+                </pic:pic>
+              </a:graphicData>
+            </a:graphic>
+          </wp:inline>
+        </w:drawing>
+      </w:r>
+    </w:p>
+    <w:p>
+      <w:pPr>
+        <w:pStyle w:val="oancuaDanhsach"/>
+        <w:numPr>
+          <w:ilvl w:val="0"/>
+          <w:numId w:val="7"/>
+        </w:numPr>
+        <w:ind w:left="720"/>
+      </w:pPr>
+      <w:r>
+        <w:t>Như vậy ta đã setup thành công môi trường GPU cho Tensorflow</w:t>
+      </w:r>
+    </w:p>
+    <w:p>
+      <w:pPr>
+        <w:pStyle w:val="u2"/>
+        <w:numPr>
+          <w:ilvl w:val="1"/>
+          <w:numId w:val="1"/>
+        </w:numPr>
+      </w:pPr>
+      <w:r>
+        <w:t>Xây dựng mô hình với Jupyter Notebook</w:t>
+      </w:r>
+    </w:p>
+    <w:p>
+      <w:pPr>
+        <w:pStyle w:val="oancuaDanhsach"/>
+        <w:numPr>
+          <w:ilvl w:val="0"/>
+          <w:numId w:val="14"/>
+        </w:numPr>
+      </w:pPr>
+      <w:r>
+        <w:t>Mở file Jupyter notebook được đính kèm Project</w:t>
+      </w:r>
+    </w:p>
     <w:p>
       <w:pPr>
         <w:pStyle w:val="u1"/>
@@ -426,7 +1608,23 @@
         <w:t>Đánh giá mô hình và kết luận</w:t>
       </w:r>
     </w:p>
-    <w:p/>
+    <w:p>
+      <w:pPr>
+        <w:pStyle w:val="oancuaDanhsach"/>
+        <w:numPr>
+          <w:ilvl w:val="0"/>
+          <w:numId w:val="14"/>
+        </w:numPr>
+      </w:pPr>
+      <w:r>
+        <w:t>Mở file Jupyter notebook được đính kèm Project</w:t>
+      </w:r>
+    </w:p>
+    <w:p>
+      <w:pPr>
+        <w:ind w:left="360"/>
+      </w:pPr>
+    </w:p>
     <w:sectPr>
       <w:pgSz w:w="12240" w:h="15840"/>
       <w:pgMar w:top="1440" w:right="1440" w:bottom="1440" w:left="1440" w:header="720" w:footer="720" w:gutter="0"/>
@@ -440,6 +1638,205 @@
 <file path=word/numbering.xml><?xml version="1.0" encoding="utf-8"?>
 <w:numbering xmlns:wpc="http://schemas.microsoft.com/office/word/2010/wordprocessingCanvas" xmlns:cx="http://schemas.microsoft.com/office/drawing/2014/chartex" xmlns:cx1="http://schemas.microsoft.com/office/drawing/2015/9/8/chartex" xmlns:cx2="http://schemas.microsoft.com/office/drawing/2015/10/21/chartex" xmlns:cx3="http://schemas.microsoft.com/office/drawing/2016/5/9/chartex" xmlns:cx4="http://schemas.microsoft.com/office/drawing/2016/5/10/chartex" xmlns:cx5="http://schemas.microsoft.com/office/drawing/2016/5/11/chartex" xmlns:cx6="http://schemas.microsoft.com/office/drawing/2016/5/12/chartex" xmlns:cx7="http://schemas.microsoft.com/office/drawing/2016/5/13/chartex" xmlns:cx8="http://schemas.microsoft.com/office/drawing/2016/5/14/chartex" xmlns:mc="http://schemas.openxmlformats.org/markup-compatibility/2006" xmlns:aink="http://schemas.microsoft.com/office/drawing/2016/ink" xmlns:am3d="http://schemas.microsoft.com/office/drawing/2017/model3d" xmlns:o="urn:schemas-microsoft-com:office:office" xmlns:oel="http://schemas.microsoft.com/office/2019/extlst" xmlns:r="http://schemas.openxmlformats.org/officeDocument/2006/relationships" xmlns:m="http://schemas.openxmlformats.org/officeDocument/2006/math" xmlns:v="urn:schemas-microsoft-com:vml" xmlns:wp14="http://schemas.microsoft.com/office/word/2010/wordprocessingDrawing" xmlns:wp="http://schemas.openxmlformats.org/drawingml/2006/wordprocessingDrawing" xmlns:w10="urn:schemas-microsoft-com:office:word" xmlns:w="http://schemas.openxmlformats.org/wordprocessingml/2006/main" xmlns:w14="http://schemas.microsoft.com/office/word/2010/wordml" xmlns:w15="http://schemas.microsoft.com/office/word/2012/wordml" xmlns:w16cex="http://schemas.microsoft.com/office/word/2018/wordml/cex" xmlns:w16cid="http://schemas.microsoft.com/office/word/2016/wordml/cid" xmlns:w16="http://schemas.microsoft.com/office/word/2018/wordml" xmlns:w16du="http://schemas.microsoft.com/office/word/2023/wordml/word16du" xmlns:w16sdtdh="http://schemas.microsoft.com/office/word/2020/wordml/sdtdatahash" xmlns:w16se="http://schemas.microsoft.com/office/word/2015/wordml/symex" xmlns:wpg="http://schemas.microsoft.com/office/word/2010/wordprocessingGroup" xmlns:wpi="http://schemas.microsoft.com/office/word/2010/wordprocessingInk" xmlns:wne="http://schemas.microsoft.com/office/word/2006/wordml" xmlns:wps="http://schemas.microsoft.com/office/word/2010/wordprocessingShape" mc:Ignorable="w14 w15 w16se w16cid w16 w16cex w16sdtdh w16du wp14">
   <w:abstractNum w:abstractNumId="0" w15:restartNumberingAfterBreak="0">
+    <w:nsid w:val="044A2E6E"/>
+    <w:multiLevelType w:val="hybridMultilevel"/>
+    <w:tmpl w:val="E73EBEEE"/>
+    <w:lvl w:ilvl="0" w:tplc="0409000F">
+      <w:start w:val="1"/>
+      <w:numFmt w:val="decimal"/>
+      <w:lvlText w:val="%1."/>
+      <w:lvlJc w:val="left"/>
+      <w:pPr>
+        <w:ind w:left="1080" w:hanging="360"/>
+      </w:pPr>
+    </w:lvl>
+    <w:lvl w:ilvl="1" w:tplc="04090019" w:tentative="1">
+      <w:start w:val="1"/>
+      <w:numFmt w:val="lowerLetter"/>
+      <w:lvlText w:val="%2."/>
+      <w:lvlJc w:val="left"/>
+      <w:pPr>
+        <w:ind w:left="1800" w:hanging="360"/>
+      </w:pPr>
+    </w:lvl>
+    <w:lvl w:ilvl="2" w:tplc="0409001B" w:tentative="1">
+      <w:start w:val="1"/>
+      <w:numFmt w:val="lowerRoman"/>
+      <w:lvlText w:val="%3."/>
+      <w:lvlJc w:val="right"/>
+      <w:pPr>
+        <w:ind w:left="2520" w:hanging="180"/>
+      </w:pPr>
+    </w:lvl>
+    <w:lvl w:ilvl="3" w:tplc="0409000F" w:tentative="1">
+      <w:start w:val="1"/>
+      <w:numFmt w:val="decimal"/>
+      <w:lvlText w:val="%4."/>
+      <w:lvlJc w:val="left"/>
+      <w:pPr>
+        <w:ind w:left="3240" w:hanging="360"/>
+      </w:pPr>
+    </w:lvl>
+    <w:lvl w:ilvl="4" w:tplc="04090019" w:tentative="1">
+      <w:start w:val="1"/>
+      <w:numFmt w:val="lowerLetter"/>
+      <w:lvlText w:val="%5."/>
+      <w:lvlJc w:val="left"/>
+      <w:pPr>
+        <w:ind w:left="3960" w:hanging="360"/>
+      </w:pPr>
+    </w:lvl>
+    <w:lvl w:ilvl="5" w:tplc="0409001B" w:tentative="1">
+      <w:start w:val="1"/>
+      <w:numFmt w:val="lowerRoman"/>
+      <w:lvlText w:val="%6."/>
+      <w:lvlJc w:val="right"/>
+      <w:pPr>
+        <w:ind w:left="4680" w:hanging="180"/>
+      </w:pPr>
+    </w:lvl>
+    <w:lvl w:ilvl="6" w:tplc="0409000F" w:tentative="1">
+      <w:start w:val="1"/>
+      <w:numFmt w:val="decimal"/>
+      <w:lvlText w:val="%7."/>
+      <w:lvlJc w:val="left"/>
+      <w:pPr>
+        <w:ind w:left="5400" w:hanging="360"/>
+      </w:pPr>
+    </w:lvl>
+    <w:lvl w:ilvl="7" w:tplc="04090019" w:tentative="1">
+      <w:start w:val="1"/>
+      <w:numFmt w:val="lowerLetter"/>
+      <w:lvlText w:val="%8."/>
+      <w:lvlJc w:val="left"/>
+      <w:pPr>
+        <w:ind w:left="6120" w:hanging="360"/>
+      </w:pPr>
+    </w:lvl>
+    <w:lvl w:ilvl="8" w:tplc="0409001B" w:tentative="1">
+      <w:start w:val="1"/>
+      <w:numFmt w:val="lowerRoman"/>
+      <w:lvlText w:val="%9."/>
+      <w:lvlJc w:val="right"/>
+      <w:pPr>
+        <w:ind w:left="6840" w:hanging="180"/>
+      </w:pPr>
+    </w:lvl>
+  </w:abstractNum>
+  <w:abstractNum w:abstractNumId="1" w15:restartNumberingAfterBreak="0">
+    <w:nsid w:val="083048B6"/>
+    <w:multiLevelType w:val="hybridMultilevel"/>
+    <w:tmpl w:val="7EE0E49E"/>
+    <w:lvl w:ilvl="0" w:tplc="04090001">
+      <w:start w:val="1"/>
+      <w:numFmt w:val="bullet"/>
+      <w:lvlText w:val=""/>
+      <w:lvlJc w:val="left"/>
+      <w:pPr>
+        <w:ind w:left="1440" w:hanging="360"/>
+      </w:pPr>
+      <w:rPr>
+        <w:rFonts w:ascii="Symbol" w:hAnsi="Symbol" w:hint="default"/>
+      </w:rPr>
+    </w:lvl>
+    <w:lvl w:ilvl="1" w:tplc="FFFFFFFF" w:tentative="1">
+      <w:start w:val="1"/>
+      <w:numFmt w:val="bullet"/>
+      <w:lvlText w:val="o"/>
+      <w:lvlJc w:val="left"/>
+      <w:pPr>
+        <w:ind w:left="2160" w:hanging="360"/>
+      </w:pPr>
+      <w:rPr>
+        <w:rFonts w:ascii="Courier New" w:hAnsi="Courier New" w:cs="Courier New" w:hint="default"/>
+      </w:rPr>
+    </w:lvl>
+    <w:lvl w:ilvl="2" w:tplc="FFFFFFFF" w:tentative="1">
+      <w:start w:val="1"/>
+      <w:numFmt w:val="bullet"/>
+      <w:lvlText w:val=""/>
+      <w:lvlJc w:val="left"/>
+      <w:pPr>
+        <w:ind w:left="2880" w:hanging="360"/>
+      </w:pPr>
+      <w:rPr>
+        <w:rFonts w:ascii="Wingdings" w:hAnsi="Wingdings" w:hint="default"/>
+      </w:rPr>
+    </w:lvl>
+    <w:lvl w:ilvl="3" w:tplc="FFFFFFFF" w:tentative="1">
+      <w:start w:val="1"/>
+      <w:numFmt w:val="bullet"/>
+      <w:lvlText w:val=""/>
+      <w:lvlJc w:val="left"/>
+      <w:pPr>
+        <w:ind w:left="3600" w:hanging="360"/>
+      </w:pPr>
+      <w:rPr>
+        <w:rFonts w:ascii="Symbol" w:hAnsi="Symbol" w:hint="default"/>
+      </w:rPr>
+    </w:lvl>
+    <w:lvl w:ilvl="4" w:tplc="FFFFFFFF" w:tentative="1">
+      <w:start w:val="1"/>
+      <w:numFmt w:val="bullet"/>
+      <w:lvlText w:val="o"/>
+      <w:lvlJc w:val="left"/>
+      <w:pPr>
+        <w:ind w:left="4320" w:hanging="360"/>
+      </w:pPr>
+      <w:rPr>
+        <w:rFonts w:ascii="Courier New" w:hAnsi="Courier New" w:cs="Courier New" w:hint="default"/>
+      </w:rPr>
+    </w:lvl>
+    <w:lvl w:ilvl="5" w:tplc="FFFFFFFF" w:tentative="1">
+      <w:start w:val="1"/>
+      <w:numFmt w:val="bullet"/>
+      <w:lvlText w:val=""/>
+      <w:lvlJc w:val="left"/>
+      <w:pPr>
+        <w:ind w:left="5040" w:hanging="360"/>
+      </w:pPr>
+      <w:rPr>
+        <w:rFonts w:ascii="Wingdings" w:hAnsi="Wingdings" w:hint="default"/>
+      </w:rPr>
+    </w:lvl>
+    <w:lvl w:ilvl="6" w:tplc="FFFFFFFF" w:tentative="1">
+      <w:start w:val="1"/>
+      <w:numFmt w:val="bullet"/>
+      <w:lvlText w:val=""/>
+      <w:lvlJc w:val="left"/>
+      <w:pPr>
+        <w:ind w:left="5760" w:hanging="360"/>
+      </w:pPr>
+      <w:rPr>
+        <w:rFonts w:ascii="Symbol" w:hAnsi="Symbol" w:hint="default"/>
+      </w:rPr>
+    </w:lvl>
+    <w:lvl w:ilvl="7" w:tplc="FFFFFFFF" w:tentative="1">
+      <w:start w:val="1"/>
+      <w:numFmt w:val="bullet"/>
+      <w:lvlText w:val="o"/>
+      <w:lvlJc w:val="left"/>
+      <w:pPr>
+        <w:ind w:left="6480" w:hanging="360"/>
+      </w:pPr>
+      <w:rPr>
+        <w:rFonts w:ascii="Courier New" w:hAnsi="Courier New" w:cs="Courier New" w:hint="default"/>
+      </w:rPr>
+    </w:lvl>
+    <w:lvl w:ilvl="8" w:tplc="FFFFFFFF" w:tentative="1">
+      <w:start w:val="1"/>
+      <w:numFmt w:val="bullet"/>
+      <w:lvlText w:val=""/>
+      <w:lvlJc w:val="left"/>
+      <w:pPr>
+        <w:ind w:left="7200" w:hanging="360"/>
+      </w:pPr>
+      <w:rPr>
+        <w:rFonts w:ascii="Wingdings" w:hAnsi="Wingdings" w:hint="default"/>
+      </w:rPr>
+    </w:lvl>
+  </w:abstractNum>
+  <w:abstractNum w:abstractNumId="2" w15:restartNumberingAfterBreak="0">
     <w:nsid w:val="087E7590"/>
     <w:multiLevelType w:val="hybridMultilevel"/>
     <w:tmpl w:val="C8785770"/>
@@ -552,7 +1949,120 @@
       </w:rPr>
     </w:lvl>
   </w:abstractNum>
-  <w:abstractNum w:abstractNumId="1" w15:restartNumberingAfterBreak="0">
+  <w:abstractNum w:abstractNumId="3" w15:restartNumberingAfterBreak="0">
+    <w:nsid w:val="1F5A7E87"/>
+    <w:multiLevelType w:val="hybridMultilevel"/>
+    <w:tmpl w:val="2D847DA8"/>
+    <w:lvl w:ilvl="0" w:tplc="F418DBB4">
+      <w:start w:val="4"/>
+      <w:numFmt w:val="bullet"/>
+      <w:lvlText w:val="-"/>
+      <w:lvlJc w:val="left"/>
+      <w:pPr>
+        <w:ind w:left="720" w:hanging="360"/>
+      </w:pPr>
+      <w:rPr>
+        <w:rFonts w:ascii="Times New Roman" w:eastAsiaTheme="minorHAnsi" w:hAnsi="Times New Roman" w:cs="Times New Roman" w:hint="default"/>
+      </w:rPr>
+    </w:lvl>
+    <w:lvl w:ilvl="1" w:tplc="04090003">
+      <w:start w:val="1"/>
+      <w:numFmt w:val="bullet"/>
+      <w:lvlText w:val="o"/>
+      <w:lvlJc w:val="left"/>
+      <w:pPr>
+        <w:ind w:left="1440" w:hanging="360"/>
+      </w:pPr>
+      <w:rPr>
+        <w:rFonts w:ascii="Courier New" w:hAnsi="Courier New" w:cs="Courier New" w:hint="default"/>
+      </w:rPr>
+    </w:lvl>
+    <w:lvl w:ilvl="2" w:tplc="04090005" w:tentative="1">
+      <w:start w:val="1"/>
+      <w:numFmt w:val="bullet"/>
+      <w:lvlText w:val=""/>
+      <w:lvlJc w:val="left"/>
+      <w:pPr>
+        <w:ind w:left="2160" w:hanging="360"/>
+      </w:pPr>
+      <w:rPr>
+        <w:rFonts w:ascii="Wingdings" w:hAnsi="Wingdings" w:hint="default"/>
+      </w:rPr>
+    </w:lvl>
+    <w:lvl w:ilvl="3" w:tplc="04090001" w:tentative="1">
+      <w:start w:val="1"/>
+      <w:numFmt w:val="bullet"/>
+      <w:lvlText w:val=""/>
+      <w:lvlJc w:val="left"/>
+      <w:pPr>
+        <w:ind w:left="2880" w:hanging="360"/>
+      </w:pPr>
+      <w:rPr>
+        <w:rFonts w:ascii="Symbol" w:hAnsi="Symbol" w:hint="default"/>
+      </w:rPr>
+    </w:lvl>
+    <w:lvl w:ilvl="4" w:tplc="04090003" w:tentative="1">
+      <w:start w:val="1"/>
+      <w:numFmt w:val="bullet"/>
+      <w:lvlText w:val="o"/>
+      <w:lvlJc w:val="left"/>
+      <w:pPr>
+        <w:ind w:left="3600" w:hanging="360"/>
+      </w:pPr>
+      <w:rPr>
+        <w:rFonts w:ascii="Courier New" w:hAnsi="Courier New" w:cs="Courier New" w:hint="default"/>
+      </w:rPr>
+    </w:lvl>
+    <w:lvl w:ilvl="5" w:tplc="04090005" w:tentative="1">
+      <w:start w:val="1"/>
+      <w:numFmt w:val="bullet"/>
+      <w:lvlText w:val=""/>
+      <w:lvlJc w:val="left"/>
+      <w:pPr>
+        <w:ind w:left="4320" w:hanging="360"/>
+      </w:pPr>
+      <w:rPr>
+        <w:rFonts w:ascii="Wingdings" w:hAnsi="Wingdings" w:hint="default"/>
+      </w:rPr>
+    </w:lvl>
+    <w:lvl w:ilvl="6" w:tplc="04090001" w:tentative="1">
+      <w:start w:val="1"/>
+      <w:numFmt w:val="bullet"/>
+      <w:lvlText w:val=""/>
+      <w:lvlJc w:val="left"/>
+      <w:pPr>
+        <w:ind w:left="5040" w:hanging="360"/>
+      </w:pPr>
+      <w:rPr>
+        <w:rFonts w:ascii="Symbol" w:hAnsi="Symbol" w:hint="default"/>
+      </w:rPr>
+    </w:lvl>
+    <w:lvl w:ilvl="7" w:tplc="04090003" w:tentative="1">
+      <w:start w:val="1"/>
+      <w:numFmt w:val="bullet"/>
+      <w:lvlText w:val="o"/>
+      <w:lvlJc w:val="left"/>
+      <w:pPr>
+        <w:ind w:left="5760" w:hanging="360"/>
+      </w:pPr>
+      <w:rPr>
+        <w:rFonts w:ascii="Courier New" w:hAnsi="Courier New" w:cs="Courier New" w:hint="default"/>
+      </w:rPr>
+    </w:lvl>
+    <w:lvl w:ilvl="8" w:tplc="04090005" w:tentative="1">
+      <w:start w:val="1"/>
+      <w:numFmt w:val="bullet"/>
+      <w:lvlText w:val=""/>
+      <w:lvlJc w:val="left"/>
+      <w:pPr>
+        <w:ind w:left="6480" w:hanging="360"/>
+      </w:pPr>
+      <w:rPr>
+        <w:rFonts w:ascii="Wingdings" w:hAnsi="Wingdings" w:hint="default"/>
+      </w:rPr>
+    </w:lvl>
+  </w:abstractNum>
+  <w:abstractNum w:abstractNumId="4" w15:restartNumberingAfterBreak="0">
     <w:nsid w:val="22F2511A"/>
     <w:multiLevelType w:val="multilevel"/>
     <w:tmpl w:val="C95447D0"/>
@@ -673,7 +2183,459 @@
       </w:rPr>
     </w:lvl>
   </w:abstractNum>
-  <w:abstractNum w:abstractNumId="2" w15:restartNumberingAfterBreak="0">
+  <w:abstractNum w:abstractNumId="5" w15:restartNumberingAfterBreak="0">
+    <w:nsid w:val="264E27A4"/>
+    <w:multiLevelType w:val="hybridMultilevel"/>
+    <w:tmpl w:val="DC30AC8A"/>
+    <w:lvl w:ilvl="0" w:tplc="F418DBB4">
+      <w:start w:val="4"/>
+      <w:numFmt w:val="bullet"/>
+      <w:lvlText w:val="-"/>
+      <w:lvlJc w:val="left"/>
+      <w:pPr>
+        <w:ind w:left="1440" w:hanging="360"/>
+      </w:pPr>
+      <w:rPr>
+        <w:rFonts w:ascii="Times New Roman" w:eastAsiaTheme="minorHAnsi" w:hAnsi="Times New Roman" w:cs="Times New Roman" w:hint="default"/>
+      </w:rPr>
+    </w:lvl>
+    <w:lvl w:ilvl="1" w:tplc="04090003" w:tentative="1">
+      <w:start w:val="1"/>
+      <w:numFmt w:val="bullet"/>
+      <w:lvlText w:val="o"/>
+      <w:lvlJc w:val="left"/>
+      <w:pPr>
+        <w:ind w:left="2160" w:hanging="360"/>
+      </w:pPr>
+      <w:rPr>
+        <w:rFonts w:ascii="Courier New" w:hAnsi="Courier New" w:cs="Courier New" w:hint="default"/>
+      </w:rPr>
+    </w:lvl>
+    <w:lvl w:ilvl="2" w:tplc="04090005" w:tentative="1">
+      <w:start w:val="1"/>
+      <w:numFmt w:val="bullet"/>
+      <w:lvlText w:val=""/>
+      <w:lvlJc w:val="left"/>
+      <w:pPr>
+        <w:ind w:left="2880" w:hanging="360"/>
+      </w:pPr>
+      <w:rPr>
+        <w:rFonts w:ascii="Wingdings" w:hAnsi="Wingdings" w:hint="default"/>
+      </w:rPr>
+    </w:lvl>
+    <w:lvl w:ilvl="3" w:tplc="04090001" w:tentative="1">
+      <w:start w:val="1"/>
+      <w:numFmt w:val="bullet"/>
+      <w:lvlText w:val=""/>
+      <w:lvlJc w:val="left"/>
+      <w:pPr>
+        <w:ind w:left="3600" w:hanging="360"/>
+      </w:pPr>
+      <w:rPr>
+        <w:rFonts w:ascii="Symbol" w:hAnsi="Symbol" w:hint="default"/>
+      </w:rPr>
+    </w:lvl>
+    <w:lvl w:ilvl="4" w:tplc="04090003" w:tentative="1">
+      <w:start w:val="1"/>
+      <w:numFmt w:val="bullet"/>
+      <w:lvlText w:val="o"/>
+      <w:lvlJc w:val="left"/>
+      <w:pPr>
+        <w:ind w:left="4320" w:hanging="360"/>
+      </w:pPr>
+      <w:rPr>
+        <w:rFonts w:ascii="Courier New" w:hAnsi="Courier New" w:cs="Courier New" w:hint="default"/>
+      </w:rPr>
+    </w:lvl>
+    <w:lvl w:ilvl="5" w:tplc="04090005" w:tentative="1">
+      <w:start w:val="1"/>
+      <w:numFmt w:val="bullet"/>
+      <w:lvlText w:val=""/>
+      <w:lvlJc w:val="left"/>
+      <w:pPr>
+        <w:ind w:left="5040" w:hanging="360"/>
+      </w:pPr>
+      <w:rPr>
+        <w:rFonts w:ascii="Wingdings" w:hAnsi="Wingdings" w:hint="default"/>
+      </w:rPr>
+    </w:lvl>
+    <w:lvl w:ilvl="6" w:tplc="04090001" w:tentative="1">
+      <w:start w:val="1"/>
+      <w:numFmt w:val="bullet"/>
+      <w:lvlText w:val=""/>
+      <w:lvlJc w:val="left"/>
+      <w:pPr>
+        <w:ind w:left="5760" w:hanging="360"/>
+      </w:pPr>
+      <w:rPr>
+        <w:rFonts w:ascii="Symbol" w:hAnsi="Symbol" w:hint="default"/>
+      </w:rPr>
+    </w:lvl>
+    <w:lvl w:ilvl="7" w:tplc="04090003" w:tentative="1">
+      <w:start w:val="1"/>
+      <w:numFmt w:val="bullet"/>
+      <w:lvlText w:val="o"/>
+      <w:lvlJc w:val="left"/>
+      <w:pPr>
+        <w:ind w:left="6480" w:hanging="360"/>
+      </w:pPr>
+      <w:rPr>
+        <w:rFonts w:ascii="Courier New" w:hAnsi="Courier New" w:cs="Courier New" w:hint="default"/>
+      </w:rPr>
+    </w:lvl>
+    <w:lvl w:ilvl="8" w:tplc="04090005" w:tentative="1">
+      <w:start w:val="1"/>
+      <w:numFmt w:val="bullet"/>
+      <w:lvlText w:val=""/>
+      <w:lvlJc w:val="left"/>
+      <w:pPr>
+        <w:ind w:left="7200" w:hanging="360"/>
+      </w:pPr>
+      <w:rPr>
+        <w:rFonts w:ascii="Wingdings" w:hAnsi="Wingdings" w:hint="default"/>
+      </w:rPr>
+    </w:lvl>
+  </w:abstractNum>
+  <w:abstractNum w:abstractNumId="6" w15:restartNumberingAfterBreak="0">
+    <w:nsid w:val="4204529D"/>
+    <w:multiLevelType w:val="hybridMultilevel"/>
+    <w:tmpl w:val="23827DC2"/>
+    <w:lvl w:ilvl="0" w:tplc="0409000F">
+      <w:start w:val="1"/>
+      <w:numFmt w:val="decimal"/>
+      <w:lvlText w:val="%1."/>
+      <w:lvlJc w:val="left"/>
+      <w:pPr>
+        <w:ind w:left="1080" w:hanging="360"/>
+      </w:pPr>
+      <w:rPr>
+        <w:rFonts w:hint="default"/>
+      </w:rPr>
+    </w:lvl>
+    <w:lvl w:ilvl="1" w:tplc="FFFFFFFF" w:tentative="1">
+      <w:start w:val="1"/>
+      <w:numFmt w:val="bullet"/>
+      <w:lvlText w:val="o"/>
+      <w:lvlJc w:val="left"/>
+      <w:pPr>
+        <w:ind w:left="1800" w:hanging="360"/>
+      </w:pPr>
+      <w:rPr>
+        <w:rFonts w:ascii="Courier New" w:hAnsi="Courier New" w:cs="Courier New" w:hint="default"/>
+      </w:rPr>
+    </w:lvl>
+    <w:lvl w:ilvl="2" w:tplc="FFFFFFFF" w:tentative="1">
+      <w:start w:val="1"/>
+      <w:numFmt w:val="bullet"/>
+      <w:lvlText w:val=""/>
+      <w:lvlJc w:val="left"/>
+      <w:pPr>
+        <w:ind w:left="2520" w:hanging="360"/>
+      </w:pPr>
+      <w:rPr>
+        <w:rFonts w:ascii="Wingdings" w:hAnsi="Wingdings" w:hint="default"/>
+      </w:rPr>
+    </w:lvl>
+    <w:lvl w:ilvl="3" w:tplc="FFFFFFFF" w:tentative="1">
+      <w:start w:val="1"/>
+      <w:numFmt w:val="bullet"/>
+      <w:lvlText w:val=""/>
+      <w:lvlJc w:val="left"/>
+      <w:pPr>
+        <w:ind w:left="3240" w:hanging="360"/>
+      </w:pPr>
+      <w:rPr>
+        <w:rFonts w:ascii="Symbol" w:hAnsi="Symbol" w:hint="default"/>
+      </w:rPr>
+    </w:lvl>
+    <w:lvl w:ilvl="4" w:tplc="FFFFFFFF" w:tentative="1">
+      <w:start w:val="1"/>
+      <w:numFmt w:val="bullet"/>
+      <w:lvlText w:val="o"/>
+      <w:lvlJc w:val="left"/>
+      <w:pPr>
+        <w:ind w:left="3960" w:hanging="360"/>
+      </w:pPr>
+      <w:rPr>
+        <w:rFonts w:ascii="Courier New" w:hAnsi="Courier New" w:cs="Courier New" w:hint="default"/>
+      </w:rPr>
+    </w:lvl>
+    <w:lvl w:ilvl="5" w:tplc="FFFFFFFF" w:tentative="1">
+      <w:start w:val="1"/>
+      <w:numFmt w:val="bullet"/>
+      <w:lvlText w:val=""/>
+      <w:lvlJc w:val="left"/>
+      <w:pPr>
+        <w:ind w:left="4680" w:hanging="360"/>
+      </w:pPr>
+      <w:rPr>
+        <w:rFonts w:ascii="Wingdings" w:hAnsi="Wingdings" w:hint="default"/>
+      </w:rPr>
+    </w:lvl>
+    <w:lvl w:ilvl="6" w:tplc="FFFFFFFF" w:tentative="1">
+      <w:start w:val="1"/>
+      <w:numFmt w:val="bullet"/>
+      <w:lvlText w:val=""/>
+      <w:lvlJc w:val="left"/>
+      <w:pPr>
+        <w:ind w:left="5400" w:hanging="360"/>
+      </w:pPr>
+      <w:rPr>
+        <w:rFonts w:ascii="Symbol" w:hAnsi="Symbol" w:hint="default"/>
+      </w:rPr>
+    </w:lvl>
+    <w:lvl w:ilvl="7" w:tplc="FFFFFFFF" w:tentative="1">
+      <w:start w:val="1"/>
+      <w:numFmt w:val="bullet"/>
+      <w:lvlText w:val="o"/>
+      <w:lvlJc w:val="left"/>
+      <w:pPr>
+        <w:ind w:left="6120" w:hanging="360"/>
+      </w:pPr>
+      <w:rPr>
+        <w:rFonts w:ascii="Courier New" w:hAnsi="Courier New" w:cs="Courier New" w:hint="default"/>
+      </w:rPr>
+    </w:lvl>
+    <w:lvl w:ilvl="8" w:tplc="FFFFFFFF" w:tentative="1">
+      <w:start w:val="1"/>
+      <w:numFmt w:val="bullet"/>
+      <w:lvlText w:val=""/>
+      <w:lvlJc w:val="left"/>
+      <w:pPr>
+        <w:ind w:left="6840" w:hanging="360"/>
+      </w:pPr>
+      <w:rPr>
+        <w:rFonts w:ascii="Wingdings" w:hAnsi="Wingdings" w:hint="default"/>
+      </w:rPr>
+    </w:lvl>
+  </w:abstractNum>
+  <w:abstractNum w:abstractNumId="7" w15:restartNumberingAfterBreak="0">
+    <w:nsid w:val="5C1305EB"/>
+    <w:multiLevelType w:val="hybridMultilevel"/>
+    <w:tmpl w:val="ABD8E8BA"/>
+    <w:lvl w:ilvl="0" w:tplc="04090001">
+      <w:start w:val="1"/>
+      <w:numFmt w:val="bullet"/>
+      <w:lvlText w:val=""/>
+      <w:lvlJc w:val="left"/>
+      <w:pPr>
+        <w:ind w:left="1440" w:hanging="360"/>
+      </w:pPr>
+      <w:rPr>
+        <w:rFonts w:ascii="Symbol" w:hAnsi="Symbol" w:hint="default"/>
+      </w:rPr>
+    </w:lvl>
+    <w:lvl w:ilvl="1" w:tplc="FFFFFFFF" w:tentative="1">
+      <w:start w:val="1"/>
+      <w:numFmt w:val="bullet"/>
+      <w:lvlText w:val="o"/>
+      <w:lvlJc w:val="left"/>
+      <w:pPr>
+        <w:ind w:left="2160" w:hanging="360"/>
+      </w:pPr>
+      <w:rPr>
+        <w:rFonts w:ascii="Courier New" w:hAnsi="Courier New" w:cs="Courier New" w:hint="default"/>
+      </w:rPr>
+    </w:lvl>
+    <w:lvl w:ilvl="2" w:tplc="FFFFFFFF" w:tentative="1">
+      <w:start w:val="1"/>
+      <w:numFmt w:val="bullet"/>
+      <w:lvlText w:val=""/>
+      <w:lvlJc w:val="left"/>
+      <w:pPr>
+        <w:ind w:left="2880" w:hanging="360"/>
+      </w:pPr>
+      <w:rPr>
+        <w:rFonts w:ascii="Wingdings" w:hAnsi="Wingdings" w:hint="default"/>
+      </w:rPr>
+    </w:lvl>
+    <w:lvl w:ilvl="3" w:tplc="FFFFFFFF" w:tentative="1">
+      <w:start w:val="1"/>
+      <w:numFmt w:val="bullet"/>
+      <w:lvlText w:val=""/>
+      <w:lvlJc w:val="left"/>
+      <w:pPr>
+        <w:ind w:left="3600" w:hanging="360"/>
+      </w:pPr>
+      <w:rPr>
+        <w:rFonts w:ascii="Symbol" w:hAnsi="Symbol" w:hint="default"/>
+      </w:rPr>
+    </w:lvl>
+    <w:lvl w:ilvl="4" w:tplc="FFFFFFFF" w:tentative="1">
+      <w:start w:val="1"/>
+      <w:numFmt w:val="bullet"/>
+      <w:lvlText w:val="o"/>
+      <w:lvlJc w:val="left"/>
+      <w:pPr>
+        <w:ind w:left="4320" w:hanging="360"/>
+      </w:pPr>
+      <w:rPr>
+        <w:rFonts w:ascii="Courier New" w:hAnsi="Courier New" w:cs="Courier New" w:hint="default"/>
+      </w:rPr>
+    </w:lvl>
+    <w:lvl w:ilvl="5" w:tplc="FFFFFFFF" w:tentative="1">
+      <w:start w:val="1"/>
+      <w:numFmt w:val="bullet"/>
+      <w:lvlText w:val=""/>
+      <w:lvlJc w:val="left"/>
+      <w:pPr>
+        <w:ind w:left="5040" w:hanging="360"/>
+      </w:pPr>
+      <w:rPr>
+        <w:rFonts w:ascii="Wingdings" w:hAnsi="Wingdings" w:hint="default"/>
+      </w:rPr>
+    </w:lvl>
+    <w:lvl w:ilvl="6" w:tplc="FFFFFFFF" w:tentative="1">
+      <w:start w:val="1"/>
+      <w:numFmt w:val="bullet"/>
+      <w:lvlText w:val=""/>
+      <w:lvlJc w:val="left"/>
+      <w:pPr>
+        <w:ind w:left="5760" w:hanging="360"/>
+      </w:pPr>
+      <w:rPr>
+        <w:rFonts w:ascii="Symbol" w:hAnsi="Symbol" w:hint="default"/>
+      </w:rPr>
+    </w:lvl>
+    <w:lvl w:ilvl="7" w:tplc="FFFFFFFF" w:tentative="1">
+      <w:start w:val="1"/>
+      <w:numFmt w:val="bullet"/>
+      <w:lvlText w:val="o"/>
+      <w:lvlJc w:val="left"/>
+      <w:pPr>
+        <w:ind w:left="6480" w:hanging="360"/>
+      </w:pPr>
+      <w:rPr>
+        <w:rFonts w:ascii="Courier New" w:hAnsi="Courier New" w:cs="Courier New" w:hint="default"/>
+      </w:rPr>
+    </w:lvl>
+    <w:lvl w:ilvl="8" w:tplc="FFFFFFFF" w:tentative="1">
+      <w:start w:val="1"/>
+      <w:numFmt w:val="bullet"/>
+      <w:lvlText w:val=""/>
+      <w:lvlJc w:val="left"/>
+      <w:pPr>
+        <w:ind w:left="7200" w:hanging="360"/>
+      </w:pPr>
+      <w:rPr>
+        <w:rFonts w:ascii="Wingdings" w:hAnsi="Wingdings" w:hint="default"/>
+      </w:rPr>
+    </w:lvl>
+  </w:abstractNum>
+  <w:abstractNum w:abstractNumId="8" w15:restartNumberingAfterBreak="0">
+    <w:nsid w:val="65D55934"/>
+    <w:multiLevelType w:val="hybridMultilevel"/>
+    <w:tmpl w:val="44EEADA8"/>
+    <w:lvl w:ilvl="0" w:tplc="04090001">
+      <w:start w:val="1"/>
+      <w:numFmt w:val="bullet"/>
+      <w:lvlText w:val=""/>
+      <w:lvlJc w:val="left"/>
+      <w:pPr>
+        <w:ind w:left="1440" w:hanging="360"/>
+      </w:pPr>
+      <w:rPr>
+        <w:rFonts w:ascii="Symbol" w:hAnsi="Symbol" w:hint="default"/>
+      </w:rPr>
+    </w:lvl>
+    <w:lvl w:ilvl="1" w:tplc="FFFFFFFF" w:tentative="1">
+      <w:start w:val="1"/>
+      <w:numFmt w:val="bullet"/>
+      <w:lvlText w:val="o"/>
+      <w:lvlJc w:val="left"/>
+      <w:pPr>
+        <w:ind w:left="2160" w:hanging="360"/>
+      </w:pPr>
+      <w:rPr>
+        <w:rFonts w:ascii="Courier New" w:hAnsi="Courier New" w:cs="Courier New" w:hint="default"/>
+      </w:rPr>
+    </w:lvl>
+    <w:lvl w:ilvl="2" w:tplc="FFFFFFFF" w:tentative="1">
+      <w:start w:val="1"/>
+      <w:numFmt w:val="bullet"/>
+      <w:lvlText w:val=""/>
+      <w:lvlJc w:val="left"/>
+      <w:pPr>
+        <w:ind w:left="2880" w:hanging="360"/>
+      </w:pPr>
+      <w:rPr>
+        <w:rFonts w:ascii="Wingdings" w:hAnsi="Wingdings" w:hint="default"/>
+      </w:rPr>
+    </w:lvl>
+    <w:lvl w:ilvl="3" w:tplc="FFFFFFFF" w:tentative="1">
+      <w:start w:val="1"/>
+      <w:numFmt w:val="bullet"/>
+      <w:lvlText w:val=""/>
+      <w:lvlJc w:val="left"/>
+      <w:pPr>
+        <w:ind w:left="3600" w:hanging="360"/>
+      </w:pPr>
+      <w:rPr>
+        <w:rFonts w:ascii="Symbol" w:hAnsi="Symbol" w:hint="default"/>
+      </w:rPr>
+    </w:lvl>
+    <w:lvl w:ilvl="4" w:tplc="FFFFFFFF" w:tentative="1">
+      <w:start w:val="1"/>
+      <w:numFmt w:val="bullet"/>
+      <w:lvlText w:val="o"/>
+      <w:lvlJc w:val="left"/>
+      <w:pPr>
+        <w:ind w:left="4320" w:hanging="360"/>
+      </w:pPr>
+      <w:rPr>
+        <w:rFonts w:ascii="Courier New" w:hAnsi="Courier New" w:cs="Courier New" w:hint="default"/>
+      </w:rPr>
+    </w:lvl>
+    <w:lvl w:ilvl="5" w:tplc="FFFFFFFF" w:tentative="1">
+      <w:start w:val="1"/>
+      <w:numFmt w:val="bullet"/>
+      <w:lvlText w:val=""/>
+      <w:lvlJc w:val="left"/>
+      <w:pPr>
+        <w:ind w:left="5040" w:hanging="360"/>
+      </w:pPr>
+      <w:rPr>
+        <w:rFonts w:ascii="Wingdings" w:hAnsi="Wingdings" w:hint="default"/>
+      </w:rPr>
+    </w:lvl>
+    <w:lvl w:ilvl="6" w:tplc="FFFFFFFF" w:tentative="1">
+      <w:start w:val="1"/>
+      <w:numFmt w:val="bullet"/>
+      <w:lvlText w:val=""/>
+      <w:lvlJc w:val="left"/>
+      <w:pPr>
+        <w:ind w:left="5760" w:hanging="360"/>
+      </w:pPr>
+      <w:rPr>
+        <w:rFonts w:ascii="Symbol" w:hAnsi="Symbol" w:hint="default"/>
+      </w:rPr>
+    </w:lvl>
+    <w:lvl w:ilvl="7" w:tplc="FFFFFFFF" w:tentative="1">
+      <w:start w:val="1"/>
+      <w:numFmt w:val="bullet"/>
+      <w:lvlText w:val="o"/>
+      <w:lvlJc w:val="left"/>
+      <w:pPr>
+        <w:ind w:left="6480" w:hanging="360"/>
+      </w:pPr>
+      <w:rPr>
+        <w:rFonts w:ascii="Courier New" w:hAnsi="Courier New" w:cs="Courier New" w:hint="default"/>
+      </w:rPr>
+    </w:lvl>
+    <w:lvl w:ilvl="8" w:tplc="FFFFFFFF" w:tentative="1">
+      <w:start w:val="1"/>
+      <w:numFmt w:val="bullet"/>
+      <w:lvlText w:val=""/>
+      <w:lvlJc w:val="left"/>
+      <w:pPr>
+        <w:ind w:left="7200" w:hanging="360"/>
+      </w:pPr>
+      <w:rPr>
+        <w:rFonts w:ascii="Wingdings" w:hAnsi="Wingdings" w:hint="default"/>
+      </w:rPr>
+    </w:lvl>
+  </w:abstractNum>
+  <w:abstractNum w:abstractNumId="9" w15:restartNumberingAfterBreak="0">
     <w:nsid w:val="73316A02"/>
     <w:multiLevelType w:val="hybridMultilevel"/>
     <w:tmpl w:val="20B4FA3E"/>
@@ -786,14 +2748,499 @@
       </w:rPr>
     </w:lvl>
   </w:abstractNum>
+  <w:abstractNum w:abstractNumId="10" w15:restartNumberingAfterBreak="0">
+    <w:nsid w:val="79504B3F"/>
+    <w:multiLevelType w:val="hybridMultilevel"/>
+    <w:tmpl w:val="B3D47B34"/>
+    <w:lvl w:ilvl="0" w:tplc="288620EE">
+      <w:start w:val="5"/>
+      <w:numFmt w:val="bullet"/>
+      <w:lvlText w:val=""/>
+      <w:lvlJc w:val="left"/>
+      <w:pPr>
+        <w:ind w:left="720" w:hanging="360"/>
+      </w:pPr>
+      <w:rPr>
+        <w:rFonts w:ascii="Wingdings" w:eastAsiaTheme="minorHAnsi" w:hAnsi="Wingdings" w:cstheme="minorBidi" w:hint="default"/>
+      </w:rPr>
+    </w:lvl>
+    <w:lvl w:ilvl="1" w:tplc="04090003" w:tentative="1">
+      <w:start w:val="1"/>
+      <w:numFmt w:val="bullet"/>
+      <w:lvlText w:val="o"/>
+      <w:lvlJc w:val="left"/>
+      <w:pPr>
+        <w:ind w:left="1440" w:hanging="360"/>
+      </w:pPr>
+      <w:rPr>
+        <w:rFonts w:ascii="Courier New" w:hAnsi="Courier New" w:cs="Courier New" w:hint="default"/>
+      </w:rPr>
+    </w:lvl>
+    <w:lvl w:ilvl="2" w:tplc="04090005" w:tentative="1">
+      <w:start w:val="1"/>
+      <w:numFmt w:val="bullet"/>
+      <w:lvlText w:val=""/>
+      <w:lvlJc w:val="left"/>
+      <w:pPr>
+        <w:ind w:left="2160" w:hanging="360"/>
+      </w:pPr>
+      <w:rPr>
+        <w:rFonts w:ascii="Wingdings" w:hAnsi="Wingdings" w:hint="default"/>
+      </w:rPr>
+    </w:lvl>
+    <w:lvl w:ilvl="3" w:tplc="04090001" w:tentative="1">
+      <w:start w:val="1"/>
+      <w:numFmt w:val="bullet"/>
+      <w:lvlText w:val=""/>
+      <w:lvlJc w:val="left"/>
+      <w:pPr>
+        <w:ind w:left="2880" w:hanging="360"/>
+      </w:pPr>
+      <w:rPr>
+        <w:rFonts w:ascii="Symbol" w:hAnsi="Symbol" w:hint="default"/>
+      </w:rPr>
+    </w:lvl>
+    <w:lvl w:ilvl="4" w:tplc="04090003" w:tentative="1">
+      <w:start w:val="1"/>
+      <w:numFmt w:val="bullet"/>
+      <w:lvlText w:val="o"/>
+      <w:lvlJc w:val="left"/>
+      <w:pPr>
+        <w:ind w:left="3600" w:hanging="360"/>
+      </w:pPr>
+      <w:rPr>
+        <w:rFonts w:ascii="Courier New" w:hAnsi="Courier New" w:cs="Courier New" w:hint="default"/>
+      </w:rPr>
+    </w:lvl>
+    <w:lvl w:ilvl="5" w:tplc="04090005" w:tentative="1">
+      <w:start w:val="1"/>
+      <w:numFmt w:val="bullet"/>
+      <w:lvlText w:val=""/>
+      <w:lvlJc w:val="left"/>
+      <w:pPr>
+        <w:ind w:left="4320" w:hanging="360"/>
+      </w:pPr>
+      <w:rPr>
+        <w:rFonts w:ascii="Wingdings" w:hAnsi="Wingdings" w:hint="default"/>
+      </w:rPr>
+    </w:lvl>
+    <w:lvl w:ilvl="6" w:tplc="04090001" w:tentative="1">
+      <w:start w:val="1"/>
+      <w:numFmt w:val="bullet"/>
+      <w:lvlText w:val=""/>
+      <w:lvlJc w:val="left"/>
+      <w:pPr>
+        <w:ind w:left="5040" w:hanging="360"/>
+      </w:pPr>
+      <w:rPr>
+        <w:rFonts w:ascii="Symbol" w:hAnsi="Symbol" w:hint="default"/>
+      </w:rPr>
+    </w:lvl>
+    <w:lvl w:ilvl="7" w:tplc="04090003" w:tentative="1">
+      <w:start w:val="1"/>
+      <w:numFmt w:val="bullet"/>
+      <w:lvlText w:val="o"/>
+      <w:lvlJc w:val="left"/>
+      <w:pPr>
+        <w:ind w:left="5760" w:hanging="360"/>
+      </w:pPr>
+      <w:rPr>
+        <w:rFonts w:ascii="Courier New" w:hAnsi="Courier New" w:cs="Courier New" w:hint="default"/>
+      </w:rPr>
+    </w:lvl>
+    <w:lvl w:ilvl="8" w:tplc="04090005" w:tentative="1">
+      <w:start w:val="1"/>
+      <w:numFmt w:val="bullet"/>
+      <w:lvlText w:val=""/>
+      <w:lvlJc w:val="left"/>
+      <w:pPr>
+        <w:ind w:left="6480" w:hanging="360"/>
+      </w:pPr>
+      <w:rPr>
+        <w:rFonts w:ascii="Wingdings" w:hAnsi="Wingdings" w:hint="default"/>
+      </w:rPr>
+    </w:lvl>
+  </w:abstractNum>
+  <w:abstractNum w:abstractNumId="11" w15:restartNumberingAfterBreak="0">
+    <w:nsid w:val="7A293C29"/>
+    <w:multiLevelType w:val="hybridMultilevel"/>
+    <w:tmpl w:val="BAAE5C88"/>
+    <w:lvl w:ilvl="0" w:tplc="0409000F">
+      <w:start w:val="1"/>
+      <w:numFmt w:val="decimal"/>
+      <w:lvlText w:val="%1."/>
+      <w:lvlJc w:val="left"/>
+      <w:pPr>
+        <w:ind w:left="1080" w:hanging="360"/>
+      </w:pPr>
+      <w:rPr>
+        <w:rFonts w:hint="default"/>
+      </w:rPr>
+    </w:lvl>
+    <w:lvl w:ilvl="1" w:tplc="FFFFFFFF" w:tentative="1">
+      <w:start w:val="1"/>
+      <w:numFmt w:val="bullet"/>
+      <w:lvlText w:val="o"/>
+      <w:lvlJc w:val="left"/>
+      <w:pPr>
+        <w:ind w:left="1800" w:hanging="360"/>
+      </w:pPr>
+      <w:rPr>
+        <w:rFonts w:ascii="Courier New" w:hAnsi="Courier New" w:cs="Courier New" w:hint="default"/>
+      </w:rPr>
+    </w:lvl>
+    <w:lvl w:ilvl="2" w:tplc="FFFFFFFF" w:tentative="1">
+      <w:start w:val="1"/>
+      <w:numFmt w:val="bullet"/>
+      <w:lvlText w:val=""/>
+      <w:lvlJc w:val="left"/>
+      <w:pPr>
+        <w:ind w:left="2520" w:hanging="360"/>
+      </w:pPr>
+      <w:rPr>
+        <w:rFonts w:ascii="Wingdings" w:hAnsi="Wingdings" w:hint="default"/>
+      </w:rPr>
+    </w:lvl>
+    <w:lvl w:ilvl="3" w:tplc="FFFFFFFF" w:tentative="1">
+      <w:start w:val="1"/>
+      <w:numFmt w:val="bullet"/>
+      <w:lvlText w:val=""/>
+      <w:lvlJc w:val="left"/>
+      <w:pPr>
+        <w:ind w:left="3240" w:hanging="360"/>
+      </w:pPr>
+      <w:rPr>
+        <w:rFonts w:ascii="Symbol" w:hAnsi="Symbol" w:hint="default"/>
+      </w:rPr>
+    </w:lvl>
+    <w:lvl w:ilvl="4" w:tplc="FFFFFFFF" w:tentative="1">
+      <w:start w:val="1"/>
+      <w:numFmt w:val="bullet"/>
+      <w:lvlText w:val="o"/>
+      <w:lvlJc w:val="left"/>
+      <w:pPr>
+        <w:ind w:left="3960" w:hanging="360"/>
+      </w:pPr>
+      <w:rPr>
+        <w:rFonts w:ascii="Courier New" w:hAnsi="Courier New" w:cs="Courier New" w:hint="default"/>
+      </w:rPr>
+    </w:lvl>
+    <w:lvl w:ilvl="5" w:tplc="FFFFFFFF" w:tentative="1">
+      <w:start w:val="1"/>
+      <w:numFmt w:val="bullet"/>
+      <w:lvlText w:val=""/>
+      <w:lvlJc w:val="left"/>
+      <w:pPr>
+        <w:ind w:left="4680" w:hanging="360"/>
+      </w:pPr>
+      <w:rPr>
+        <w:rFonts w:ascii="Wingdings" w:hAnsi="Wingdings" w:hint="default"/>
+      </w:rPr>
+    </w:lvl>
+    <w:lvl w:ilvl="6" w:tplc="FFFFFFFF" w:tentative="1">
+      <w:start w:val="1"/>
+      <w:numFmt w:val="bullet"/>
+      <w:lvlText w:val=""/>
+      <w:lvlJc w:val="left"/>
+      <w:pPr>
+        <w:ind w:left="5400" w:hanging="360"/>
+      </w:pPr>
+      <w:rPr>
+        <w:rFonts w:ascii="Symbol" w:hAnsi="Symbol" w:hint="default"/>
+      </w:rPr>
+    </w:lvl>
+    <w:lvl w:ilvl="7" w:tplc="FFFFFFFF" w:tentative="1">
+      <w:start w:val="1"/>
+      <w:numFmt w:val="bullet"/>
+      <w:lvlText w:val="o"/>
+      <w:lvlJc w:val="left"/>
+      <w:pPr>
+        <w:ind w:left="6120" w:hanging="360"/>
+      </w:pPr>
+      <w:rPr>
+        <w:rFonts w:ascii="Courier New" w:hAnsi="Courier New" w:cs="Courier New" w:hint="default"/>
+      </w:rPr>
+    </w:lvl>
+    <w:lvl w:ilvl="8" w:tplc="FFFFFFFF" w:tentative="1">
+      <w:start w:val="1"/>
+      <w:numFmt w:val="bullet"/>
+      <w:lvlText w:val=""/>
+      <w:lvlJc w:val="left"/>
+      <w:pPr>
+        <w:ind w:left="6840" w:hanging="360"/>
+      </w:pPr>
+      <w:rPr>
+        <w:rFonts w:ascii="Wingdings" w:hAnsi="Wingdings" w:hint="default"/>
+      </w:rPr>
+    </w:lvl>
+  </w:abstractNum>
+  <w:abstractNum w:abstractNumId="12" w15:restartNumberingAfterBreak="0">
+    <w:nsid w:val="7AF72BD3"/>
+    <w:multiLevelType w:val="hybridMultilevel"/>
+    <w:tmpl w:val="EB9C8658"/>
+    <w:lvl w:ilvl="0" w:tplc="04090001">
+      <w:start w:val="1"/>
+      <w:numFmt w:val="bullet"/>
+      <w:lvlText w:val=""/>
+      <w:lvlJc w:val="left"/>
+      <w:pPr>
+        <w:ind w:left="1080" w:hanging="360"/>
+      </w:pPr>
+      <w:rPr>
+        <w:rFonts w:ascii="Symbol" w:hAnsi="Symbol" w:hint="default"/>
+      </w:rPr>
+    </w:lvl>
+    <w:lvl w:ilvl="1" w:tplc="04090003" w:tentative="1">
+      <w:start w:val="1"/>
+      <w:numFmt w:val="bullet"/>
+      <w:lvlText w:val="o"/>
+      <w:lvlJc w:val="left"/>
+      <w:pPr>
+        <w:ind w:left="1800" w:hanging="360"/>
+      </w:pPr>
+      <w:rPr>
+        <w:rFonts w:ascii="Courier New" w:hAnsi="Courier New" w:cs="Courier New" w:hint="default"/>
+      </w:rPr>
+    </w:lvl>
+    <w:lvl w:ilvl="2" w:tplc="04090005" w:tentative="1">
+      <w:start w:val="1"/>
+      <w:numFmt w:val="bullet"/>
+      <w:lvlText w:val=""/>
+      <w:lvlJc w:val="left"/>
+      <w:pPr>
+        <w:ind w:left="2520" w:hanging="360"/>
+      </w:pPr>
+      <w:rPr>
+        <w:rFonts w:ascii="Wingdings" w:hAnsi="Wingdings" w:hint="default"/>
+      </w:rPr>
+    </w:lvl>
+    <w:lvl w:ilvl="3" w:tplc="04090001" w:tentative="1">
+      <w:start w:val="1"/>
+      <w:numFmt w:val="bullet"/>
+      <w:lvlText w:val=""/>
+      <w:lvlJc w:val="left"/>
+      <w:pPr>
+        <w:ind w:left="3240" w:hanging="360"/>
+      </w:pPr>
+      <w:rPr>
+        <w:rFonts w:ascii="Symbol" w:hAnsi="Symbol" w:hint="default"/>
+      </w:rPr>
+    </w:lvl>
+    <w:lvl w:ilvl="4" w:tplc="04090003" w:tentative="1">
+      <w:start w:val="1"/>
+      <w:numFmt w:val="bullet"/>
+      <w:lvlText w:val="o"/>
+      <w:lvlJc w:val="left"/>
+      <w:pPr>
+        <w:ind w:left="3960" w:hanging="360"/>
+      </w:pPr>
+      <w:rPr>
+        <w:rFonts w:ascii="Courier New" w:hAnsi="Courier New" w:cs="Courier New" w:hint="default"/>
+      </w:rPr>
+    </w:lvl>
+    <w:lvl w:ilvl="5" w:tplc="04090005" w:tentative="1">
+      <w:start w:val="1"/>
+      <w:numFmt w:val="bullet"/>
+      <w:lvlText w:val=""/>
+      <w:lvlJc w:val="left"/>
+      <w:pPr>
+        <w:ind w:left="4680" w:hanging="360"/>
+      </w:pPr>
+      <w:rPr>
+        <w:rFonts w:ascii="Wingdings" w:hAnsi="Wingdings" w:hint="default"/>
+      </w:rPr>
+    </w:lvl>
+    <w:lvl w:ilvl="6" w:tplc="04090001" w:tentative="1">
+      <w:start w:val="1"/>
+      <w:numFmt w:val="bullet"/>
+      <w:lvlText w:val=""/>
+      <w:lvlJc w:val="left"/>
+      <w:pPr>
+        <w:ind w:left="5400" w:hanging="360"/>
+      </w:pPr>
+      <w:rPr>
+        <w:rFonts w:ascii="Symbol" w:hAnsi="Symbol" w:hint="default"/>
+      </w:rPr>
+    </w:lvl>
+    <w:lvl w:ilvl="7" w:tplc="04090003" w:tentative="1">
+      <w:start w:val="1"/>
+      <w:numFmt w:val="bullet"/>
+      <w:lvlText w:val="o"/>
+      <w:lvlJc w:val="left"/>
+      <w:pPr>
+        <w:ind w:left="6120" w:hanging="360"/>
+      </w:pPr>
+      <w:rPr>
+        <w:rFonts w:ascii="Courier New" w:hAnsi="Courier New" w:cs="Courier New" w:hint="default"/>
+      </w:rPr>
+    </w:lvl>
+    <w:lvl w:ilvl="8" w:tplc="04090005" w:tentative="1">
+      <w:start w:val="1"/>
+      <w:numFmt w:val="bullet"/>
+      <w:lvlText w:val=""/>
+      <w:lvlJc w:val="left"/>
+      <w:pPr>
+        <w:ind w:left="6840" w:hanging="360"/>
+      </w:pPr>
+      <w:rPr>
+        <w:rFonts w:ascii="Wingdings" w:hAnsi="Wingdings" w:hint="default"/>
+      </w:rPr>
+    </w:lvl>
+  </w:abstractNum>
+  <w:abstractNum w:abstractNumId="13" w15:restartNumberingAfterBreak="0">
+    <w:nsid w:val="7CDC5C04"/>
+    <w:multiLevelType w:val="hybridMultilevel"/>
+    <w:tmpl w:val="8D660FA8"/>
+    <w:lvl w:ilvl="0" w:tplc="F418DBB4">
+      <w:start w:val="4"/>
+      <w:numFmt w:val="bullet"/>
+      <w:lvlText w:val="-"/>
+      <w:lvlJc w:val="left"/>
+      <w:pPr>
+        <w:ind w:left="1440" w:hanging="360"/>
+      </w:pPr>
+      <w:rPr>
+        <w:rFonts w:ascii="Times New Roman" w:eastAsiaTheme="minorHAnsi" w:hAnsi="Times New Roman" w:cs="Times New Roman" w:hint="default"/>
+      </w:rPr>
+    </w:lvl>
+    <w:lvl w:ilvl="1" w:tplc="04090003" w:tentative="1">
+      <w:start w:val="1"/>
+      <w:numFmt w:val="bullet"/>
+      <w:lvlText w:val="o"/>
+      <w:lvlJc w:val="left"/>
+      <w:pPr>
+        <w:ind w:left="2160" w:hanging="360"/>
+      </w:pPr>
+      <w:rPr>
+        <w:rFonts w:ascii="Courier New" w:hAnsi="Courier New" w:cs="Courier New" w:hint="default"/>
+      </w:rPr>
+    </w:lvl>
+    <w:lvl w:ilvl="2" w:tplc="04090005" w:tentative="1">
+      <w:start w:val="1"/>
+      <w:numFmt w:val="bullet"/>
+      <w:lvlText w:val=""/>
+      <w:lvlJc w:val="left"/>
+      <w:pPr>
+        <w:ind w:left="2880" w:hanging="360"/>
+      </w:pPr>
+      <w:rPr>
+        <w:rFonts w:ascii="Wingdings" w:hAnsi="Wingdings" w:hint="default"/>
+      </w:rPr>
+    </w:lvl>
+    <w:lvl w:ilvl="3" w:tplc="04090001" w:tentative="1">
+      <w:start w:val="1"/>
+      <w:numFmt w:val="bullet"/>
+      <w:lvlText w:val=""/>
+      <w:lvlJc w:val="left"/>
+      <w:pPr>
+        <w:ind w:left="3600" w:hanging="360"/>
+      </w:pPr>
+      <w:rPr>
+        <w:rFonts w:ascii="Symbol" w:hAnsi="Symbol" w:hint="default"/>
+      </w:rPr>
+    </w:lvl>
+    <w:lvl w:ilvl="4" w:tplc="04090003" w:tentative="1">
+      <w:start w:val="1"/>
+      <w:numFmt w:val="bullet"/>
+      <w:lvlText w:val="o"/>
+      <w:lvlJc w:val="left"/>
+      <w:pPr>
+        <w:ind w:left="4320" w:hanging="360"/>
+      </w:pPr>
+      <w:rPr>
+        <w:rFonts w:ascii="Courier New" w:hAnsi="Courier New" w:cs="Courier New" w:hint="default"/>
+      </w:rPr>
+    </w:lvl>
+    <w:lvl w:ilvl="5" w:tplc="04090005" w:tentative="1">
+      <w:start w:val="1"/>
+      <w:numFmt w:val="bullet"/>
+      <w:lvlText w:val=""/>
+      <w:lvlJc w:val="left"/>
+      <w:pPr>
+        <w:ind w:left="5040" w:hanging="360"/>
+      </w:pPr>
+      <w:rPr>
+        <w:rFonts w:ascii="Wingdings" w:hAnsi="Wingdings" w:hint="default"/>
+      </w:rPr>
+    </w:lvl>
+    <w:lvl w:ilvl="6" w:tplc="04090001" w:tentative="1">
+      <w:start w:val="1"/>
+      <w:numFmt w:val="bullet"/>
+      <w:lvlText w:val=""/>
+      <w:lvlJc w:val="left"/>
+      <w:pPr>
+        <w:ind w:left="5760" w:hanging="360"/>
+      </w:pPr>
+      <w:rPr>
+        <w:rFonts w:ascii="Symbol" w:hAnsi="Symbol" w:hint="default"/>
+      </w:rPr>
+    </w:lvl>
+    <w:lvl w:ilvl="7" w:tplc="04090003" w:tentative="1">
+      <w:start w:val="1"/>
+      <w:numFmt w:val="bullet"/>
+      <w:lvlText w:val="o"/>
+      <w:lvlJc w:val="left"/>
+      <w:pPr>
+        <w:ind w:left="6480" w:hanging="360"/>
+      </w:pPr>
+      <w:rPr>
+        <w:rFonts w:ascii="Courier New" w:hAnsi="Courier New" w:cs="Courier New" w:hint="default"/>
+      </w:rPr>
+    </w:lvl>
+    <w:lvl w:ilvl="8" w:tplc="04090005" w:tentative="1">
+      <w:start w:val="1"/>
+      <w:numFmt w:val="bullet"/>
+      <w:lvlText w:val=""/>
+      <w:lvlJc w:val="left"/>
+      <w:pPr>
+        <w:ind w:left="7200" w:hanging="360"/>
+      </w:pPr>
+      <w:rPr>
+        <w:rFonts w:ascii="Wingdings" w:hAnsi="Wingdings" w:hint="default"/>
+      </w:rPr>
+    </w:lvl>
+  </w:abstractNum>
   <w:num w:numId="1" w16cid:durableId="655232686">
+    <w:abstractNumId w:val="4"/>
+  </w:num>
+  <w:num w:numId="2" w16cid:durableId="1527862854">
+    <w:abstractNumId w:val="9"/>
+  </w:num>
+  <w:num w:numId="3" w16cid:durableId="931016326">
+    <w:abstractNumId w:val="2"/>
+  </w:num>
+  <w:num w:numId="4" w16cid:durableId="2016417619">
+    <w:abstractNumId w:val="3"/>
+  </w:num>
+  <w:num w:numId="5" w16cid:durableId="495340892">
+    <w:abstractNumId w:val="6"/>
+  </w:num>
+  <w:num w:numId="6" w16cid:durableId="986594740">
+    <w:abstractNumId w:val="11"/>
+  </w:num>
+  <w:num w:numId="7" w16cid:durableId="1897617914">
+    <w:abstractNumId w:val="5"/>
+  </w:num>
+  <w:num w:numId="8" w16cid:durableId="360862318">
+    <w:abstractNumId w:val="13"/>
+  </w:num>
+  <w:num w:numId="9" w16cid:durableId="483086748">
+    <w:abstractNumId w:val="0"/>
+  </w:num>
+  <w:num w:numId="10" w16cid:durableId="650867601">
     <w:abstractNumId w:val="1"/>
   </w:num>
-  <w:num w:numId="2" w16cid:durableId="1527862854">
-    <w:abstractNumId w:val="2"/>
+  <w:num w:numId="11" w16cid:durableId="1021663873">
+    <w:abstractNumId w:val="7"/>
   </w:num>
-  <w:num w:numId="3" w16cid:durableId="931016326">
-    <w:abstractNumId w:val="0"/>
+  <w:num w:numId="12" w16cid:durableId="1938826683">
+    <w:abstractNumId w:val="8"/>
+  </w:num>
+  <w:num w:numId="13" w16cid:durableId="2078896688">
+    <w:abstractNumId w:val="12"/>
+  </w:num>
+  <w:num w:numId="14" w16cid:durableId="1612936853">
+    <w:abstractNumId w:val="10"/>
   </w:num>
 </w:numbering>
 </file>
@@ -1235,7 +3682,7 @@
     <w:uiPriority w:val="9"/>
     <w:unhideWhenUsed/>
     <w:qFormat/>
-    <w:rsid w:val="00D02D34"/>
+    <w:rsid w:val="00F303FE"/>
     <w:pPr>
       <w:outlineLvl w:val="1"/>
     </w:pPr>
@@ -1253,7 +3700,7 @@
     <w:uiPriority w:val="9"/>
     <w:unhideWhenUsed/>
     <w:qFormat/>
-    <w:rsid w:val="00D02D34"/>
+    <w:rsid w:val="00133298"/>
     <w:pPr>
       <w:outlineLvl w:val="2"/>
     </w:pPr>
@@ -1425,7 +3872,7 @@
     <w:basedOn w:val="Phngmcinhcuaoanvn"/>
     <w:link w:val="u2"/>
     <w:uiPriority w:val="9"/>
-    <w:rsid w:val="00D02D34"/>
+    <w:rsid w:val="00F303FE"/>
     <w:rPr>
       <w:rFonts w:ascii="Times New Roman" w:hAnsi="Times New Roman"/>
       <w:b/>
@@ -1437,7 +3884,7 @@
     <w:basedOn w:val="Phngmcinhcuaoanvn"/>
     <w:link w:val="u3"/>
     <w:uiPriority w:val="9"/>
-    <w:rsid w:val="00D02D34"/>
+    <w:rsid w:val="00133298"/>
     <w:rPr>
       <w:rFonts w:ascii="Times New Roman" w:hAnsi="Times New Roman"/>
       <w:b/>

</xml_diff>

<commit_message>
Update Theoretical Basic #3
</commit_message>
<xml_diff>
--- a/lung-cancer-model.docx
+++ b/lung-cancer-model.docx
@@ -660,10 +660,7 @@
         </w:numPr>
       </w:pPr>
       <w:r>
-        <w:t>Đặc điểm nổi bật của CNN</w:t>
-      </w:r>
-      <w:r>
-        <w:t>:</w:t>
+        <w:t>Đặc điểm nổi bật của CNN:</w:t>
       </w:r>
     </w:p>
     <w:p>
@@ -714,10 +711,7 @@
         </w:numPr>
       </w:pPr>
       <w:r>
-        <w:t>Ứng dụng của CNN</w:t>
-      </w:r>
-      <w:r>
-        <w:t>:</w:t>
+        <w:t>Ứng dụng của CNN:</w:t>
       </w:r>
     </w:p>
     <w:p>
@@ -799,6 +793,19 @@
     </w:p>
     <w:p>
       <w:pPr>
+        <w:pStyle w:val="oancuaDanhsach"/>
+        <w:numPr>
+          <w:ilvl w:val="0"/>
+          <w:numId w:val="7"/>
+        </w:numPr>
+        <w:ind w:left="720"/>
+      </w:pPr>
+      <w:r>
+        <w:t>Có rất nhiều phương pháp và kỹ thuật để giải quyết overfitting của CNN nhưng trong dự án này chỉ liệt kê những phương án dễ sử dụng dễ hiểu. Còn lại sẽ trình bày ở file notebook.</w:t>
+      </w:r>
+    </w:p>
+    <w:p>
+      <w:pPr>
         <w:pStyle w:val="u3"/>
         <w:numPr>
           <w:ilvl w:val="2"/>
@@ -832,6 +839,7 @@
         <w:ind w:left="720"/>
       </w:pPr>
       <w:r>
+        <w:lastRenderedPageBreak/>
         <w:t>Lợi ích của Dropout</w:t>
       </w:r>
     </w:p>
@@ -856,7 +864,6 @@
         </w:numPr>
       </w:pPr>
       <w:r>
-        <w:lastRenderedPageBreak/>
         <w:t>Tăng khả năng tổng quát hóa: Dropout làm cho mạng trở nên ít phụ thuộc vào bất kỳ đặc trưng cụ thể nào, giúp cải thiện hiệu suất trên dữ liệu chưa thấy.</w:t>
       </w:r>
     </w:p>
@@ -1031,6 +1038,10 @@
         <w:ind w:left="360"/>
       </w:pPr>
       <w:r>
+        <w:rPr>
+          <w:noProof/>
+        </w:rPr>
+        <w:lastRenderedPageBreak/>
         <w:drawing>
           <wp:inline distT="0" distB="0" distL="0" distR="0" wp14:anchorId="2ADBDAAB" wp14:editId="2795312A">
             <wp:extent cx="5943600" cy="1172210"/>
@@ -1073,7 +1084,9 @@
         <w:ind w:left="360"/>
       </w:pPr>
       <w:r>
-        <w:lastRenderedPageBreak/>
+        <w:rPr>
+          <w:noProof/>
+        </w:rPr>
         <w:drawing>
           <wp:inline distT="0" distB="0" distL="0" distR="0" wp14:anchorId="74EE5F15" wp14:editId="18AA1607">
             <wp:extent cx="5943600" cy="3804920"/>
@@ -1132,6 +1145,10 @@
         <w:ind w:left="360"/>
       </w:pPr>
       <w:r>
+        <w:rPr>
+          <w:noProof/>
+        </w:rPr>
+        <w:lastRenderedPageBreak/>
         <w:drawing>
           <wp:inline distT="0" distB="0" distL="0" distR="0" wp14:anchorId="1CC2EAC8" wp14:editId="7A56FE90">
             <wp:extent cx="5943600" cy="3275330"/>
@@ -1187,7 +1204,9 @@
         <w:ind w:left="360"/>
       </w:pPr>
       <w:r>
-        <w:lastRenderedPageBreak/>
+        <w:rPr>
+          <w:noProof/>
+        </w:rPr>
         <w:drawing>
           <wp:inline distT="0" distB="0" distL="0" distR="0" wp14:anchorId="0DC827BE" wp14:editId="02237A36">
             <wp:extent cx="5943600" cy="2901315"/>
@@ -1243,6 +1262,9 @@
         <w:ind w:left="360"/>
       </w:pPr>
       <w:r>
+        <w:rPr>
+          <w:noProof/>
+        </w:rPr>
         <w:drawing>
           <wp:inline distT="0" distB="0" distL="0" distR="0" wp14:anchorId="629C75B0" wp14:editId="18B9D235">
             <wp:extent cx="5943600" cy="581025"/>
@@ -1285,6 +1307,10 @@
         <w:ind w:left="360"/>
       </w:pPr>
       <w:r>
+        <w:rPr>
+          <w:noProof/>
+        </w:rPr>
+        <w:lastRenderedPageBreak/>
         <w:drawing>
           <wp:inline distT="0" distB="0" distL="0" distR="0" wp14:anchorId="1038BFB2" wp14:editId="2E0B89B2">
             <wp:extent cx="5943600" cy="1854200"/>
@@ -1340,6 +1366,9 @@
         <w:ind w:left="360"/>
       </w:pPr>
       <w:r>
+        <w:rPr>
+          <w:noProof/>
+        </w:rPr>
         <w:drawing>
           <wp:inline distT="0" distB="0" distL="0" distR="0" wp14:anchorId="77A7D634" wp14:editId="2B18ED6B">
             <wp:extent cx="5943600" cy="1175385"/>
@@ -1382,6 +1411,9 @@
         <w:ind w:left="360"/>
       </w:pPr>
       <w:r>
+        <w:rPr>
+          <w:noProof/>
+        </w:rPr>
         <w:drawing>
           <wp:inline distT="0" distB="0" distL="0" distR="0" wp14:anchorId="1A96CBC7" wp14:editId="7F60556B">
             <wp:extent cx="5943600" cy="463550"/>
@@ -1429,7 +1461,6 @@
         <w:ind w:left="720"/>
       </w:pPr>
       <w:r>
-        <w:lastRenderedPageBreak/>
         <w:t>Tải Jupyter notebook và chạy thử ipykernel</w:t>
       </w:r>
     </w:p>
@@ -1438,6 +1469,9 @@
         <w:ind w:left="360"/>
       </w:pPr>
       <w:r>
+        <w:rPr>
+          <w:noProof/>
+        </w:rPr>
         <w:drawing>
           <wp:inline distT="0" distB="0" distL="0" distR="0" wp14:anchorId="71FB6276" wp14:editId="1D739F90">
             <wp:extent cx="5943600" cy="323850"/>
@@ -1480,6 +1514,9 @@
         <w:ind w:left="360"/>
       </w:pPr>
       <w:r>
+        <w:rPr>
+          <w:noProof/>
+        </w:rPr>
         <w:drawing>
           <wp:inline distT="0" distB="0" distL="0" distR="0" wp14:anchorId="73489F10" wp14:editId="440B239F">
             <wp:extent cx="5649113" cy="543001"/>
@@ -1522,6 +1559,9 @@
         <w:ind w:left="360"/>
       </w:pPr>
       <w:r>
+        <w:rPr>
+          <w:noProof/>
+        </w:rPr>
         <w:drawing>
           <wp:inline distT="0" distB="0" distL="0" distR="0" wp14:anchorId="2983E69F" wp14:editId="2CA0AF1F">
             <wp:extent cx="5943600" cy="2632075"/>
@@ -1569,6 +1609,7 @@
         <w:ind w:left="720"/>
       </w:pPr>
       <w:r>
+        <w:lastRenderedPageBreak/>
         <w:t>Như vậy ta đã setup thành công môi trường GPU cho Tensorflow</w:t>
       </w:r>
     </w:p>

</xml_diff>